<commit_message>
Improve MsgBox and Outlook handling
Update Docs. Fix issue with file name being removed.
</commit_message>
<xml_diff>
--- a/eDiscovery_EDMS_Uploader.docx
+++ b/eDiscovery_EDMS_Uploader.docx
@@ -28,13 +28,38 @@
     </w:p>
     <w:p>
       <w:r>
+        <w:t xml:space="preserve">The </w:t>
+      </w:r>
+      <w:r>
+        <w:rPr>
+          <w:b/>
+          <w:bCs/>
+        </w:rPr>
+        <w:t>eDiscovery EDMS Uploader</w:t>
+      </w:r>
+      <w:r>
+        <w:t xml:space="preserve"> is designed to ease the workflow of uploading files to: the Case</w:t>
+      </w:r>
+      <w:r>
+        <w:t xml:space="preserve"> </w:t>
+      </w:r>
+      <w:r>
+        <w:t>File</w:t>
+      </w:r>
+      <w:r>
+        <w:t xml:space="preserve"> </w:t>
+      </w:r>
+      <w:r>
+        <w:t xml:space="preserve">Archive; </w:t>
+      </w:r>
+      <w:r>
         <w:t xml:space="preserve">Appointed </w:t>
       </w:r>
       <w:r>
         <w:t xml:space="preserve">defense </w:t>
       </w:r>
       <w:r>
-        <w:t xml:space="preserve">attorneys, including the Office of the Public Defender, Alternate Public Defender, Office of Assigned Counsel, and Multiple Conflicts Counsel can now receive discovery via </w:t>
+        <w:t xml:space="preserve">attorneys, including the Office of the Public Defender, Alternate Public Defender, Office of Assigned Counsel, and Multiple Conflicts Counsel via </w:t>
       </w:r>
       <w:r>
         <w:rPr>
@@ -44,43 +69,10 @@
         <w:t>eShare</w:t>
       </w:r>
       <w:r>
-        <w:t xml:space="preserve">. The </w:t>
-      </w:r>
-      <w:r>
-        <w:rPr>
-          <w:b/>
-        </w:rPr>
-        <w:t xml:space="preserve">eDiscovery EDMS Uploader </w:t>
-      </w:r>
-      <w:r>
-        <w:t xml:space="preserve">program is designed to simplify the process for sending files to the </w:t>
-      </w:r>
-      <w:r>
-        <w:rPr>
-          <w:i/>
-        </w:rPr>
-        <w:t>eShare</w:t>
-      </w:r>
-      <w:r>
-        <w:t xml:space="preserve"> system and into the City Attorney Case File Archive. </w:t>
-      </w:r>
-      <w:r>
-        <w:t>Also, the program can</w:t>
+        <w:t>; and to private retained attorneys via attachments in an Email that will be encrypted by the City’s server.</w:t>
       </w:r>
       <w:r>
         <w:t xml:space="preserve"> </w:t>
-      </w:r>
-      <w:r>
-        <w:t>notify p</w:t>
-      </w:r>
-      <w:r>
-        <w:t xml:space="preserve">rivate attorneys that </w:t>
-      </w:r>
-      <w:r>
-        <w:t xml:space="preserve">the media </w:t>
-      </w:r>
-      <w:r>
-        <w:t xml:space="preserve">is available for pickup. </w:t>
       </w:r>
       <w:r>
         <w:t xml:space="preserve">Other </w:t>
@@ -123,7 +115,13 @@
         <w:t xml:space="preserve">, the initial discovery with a coversheet containing barcodes </w:t>
       </w:r>
       <w:r>
-        <w:t xml:space="preserve">(including the court case number!) </w:t>
+        <w:t xml:space="preserve">(including </w:t>
+      </w:r>
+      <w:r>
+        <w:t>a valid</w:t>
+      </w:r>
+      <w:r>
+        <w:t xml:space="preserve"> court case number!) </w:t>
       </w:r>
       <w:r>
         <w:t xml:space="preserve">generated from CMS should be scanned into the system using existing procedures. </w:t>
@@ -146,7 +144,7 @@
         <w:t>eDiscovery EDMS Uploader</w:t>
       </w:r>
       <w:r>
-        <w:t>.  To send a file</w:t>
+        <w:t>. To send a file</w:t>
       </w:r>
       <w:r>
         <w:t>:</w:t>
@@ -267,18 +265,18 @@
         </w:rPr>
         <w:lastRenderedPageBreak/>
         <w:drawing>
-          <wp:anchor distT="0" distB="0" distL="114300" distR="114300" simplePos="0" relativeHeight="251660288" behindDoc="0" locked="0" layoutInCell="1" allowOverlap="1" wp14:anchorId="147A5B8C" wp14:editId="3516BD69">
+          <wp:anchor distT="0" distB="0" distL="114300" distR="114300" simplePos="0" relativeHeight="251661312" behindDoc="0" locked="0" layoutInCell="1" allowOverlap="1" wp14:anchorId="0A76E4A6" wp14:editId="02162FFD">
             <wp:simplePos x="0" y="0"/>
             <wp:positionH relativeFrom="margin">
-              <wp:posOffset>3074035</wp:posOffset>
+              <wp:align>right</wp:align>
             </wp:positionH>
             <wp:positionV relativeFrom="paragraph">
               <wp:posOffset>0</wp:posOffset>
             </wp:positionV>
-            <wp:extent cx="2670810" cy="3446780"/>
-            <wp:effectExtent l="0" t="0" r="0" b="1270"/>
+            <wp:extent cx="2112264" cy="2743200"/>
+            <wp:effectExtent l="0" t="0" r="2540" b="0"/>
             <wp:wrapSquare wrapText="bothSides"/>
-            <wp:docPr id="5" name="Picture 5"/>
+            <wp:docPr id="3" name="Picture 3"/>
             <wp:cNvGraphicFramePr>
               <a:graphicFrameLocks xmlns:a="http://schemas.openxmlformats.org/drawingml/2006/main" noChangeAspect="1"/>
             </wp:cNvGraphicFramePr>
@@ -290,7 +288,7 @@
                     <pic:cNvPicPr/>
                   </pic:nvPicPr>
                   <pic:blipFill>
-                    <a:blip r:embed="rId9">
+                    <a:blip r:embed="rId9" cstate="print">
                       <a:extLst>
                         <a:ext uri="{28A0092B-C50C-407E-A947-70E740481C1C}">
                           <a14:useLocalDpi xmlns:a14="http://schemas.microsoft.com/office/drawing/2010/main" val="0"/>
@@ -304,7 +302,7 @@
                   <pic:spPr>
                     <a:xfrm>
                       <a:off x="0" y="0"/>
-                      <a:ext cx="2670810" cy="3446780"/>
+                      <a:ext cx="2112264" cy="2743200"/>
                     </a:xfrm>
                     <a:prstGeom prst="rect">
                       <a:avLst/>
@@ -323,7 +321,19 @@
         </w:drawing>
       </w:r>
       <w:r>
-        <w:t>The Uploader window will appear with options for you to select. Depending on whether or not the file is already in the Case</w:t>
+        <w:rPr>
+          <w:noProof/>
+        </w:rPr>
+        <w:t xml:space="preserve"> </w:t>
+      </w:r>
+      <w:r>
+        <w:t xml:space="preserve">The Uploader window will appear with options for you to select. Depending on </w:t>
+      </w:r>
+      <w:r>
+        <w:t>whether</w:t>
+      </w:r>
+      <w:r>
+        <w:t xml:space="preserve"> the file is already in the Case</w:t>
       </w:r>
       <w:r>
         <w:t xml:space="preserve"> </w:t>
@@ -347,10 +357,18 @@
         <w:t xml:space="preserve">Select </w:t>
       </w:r>
       <w:r>
-        <w:t>the destination office</w:t>
-      </w:r>
-      <w:r>
-        <w:t xml:space="preserve">, or select </w:t>
+        <w:t xml:space="preserve">the destination </w:t>
+      </w:r>
+      <w:proofErr w:type="gramStart"/>
+      <w:r>
+        <w:t>office</w:t>
+      </w:r>
+      <w:r>
+        <w:t>, or</w:t>
+      </w:r>
+      <w:proofErr w:type="gramEnd"/>
+      <w:r>
+        <w:t xml:space="preserve"> select </w:t>
       </w:r>
       <w:r>
         <w:rPr>
@@ -363,7 +381,19 @@
         <w:t xml:space="preserve"> </w:t>
       </w:r>
       <w:r>
-        <w:t xml:space="preserve">to only add the case to the Case File Archive. </w:t>
+        <w:t xml:space="preserve">to add the </w:t>
+      </w:r>
+      <w:r>
+        <w:t>file</w:t>
+      </w:r>
+      <w:r>
+        <w:t xml:space="preserve"> to </w:t>
+      </w:r>
+      <w:r>
+        <w:t xml:space="preserve">only </w:t>
+      </w:r>
+      <w:r>
+        <w:t xml:space="preserve">the Case File Archive. </w:t>
       </w:r>
     </w:p>
     <w:p>
@@ -393,7 +423,7 @@
         <w:t xml:space="preserve"> field. It </w:t>
       </w:r>
       <w:r>
-        <w:t>can</w:t>
+        <w:t>will</w:t>
       </w:r>
       <w:r>
         <w:t xml:space="preserve"> often </w:t>
@@ -424,10 +454,13 @@
         <w:t>Type of File</w:t>
       </w:r>
       <w:r>
-        <w:t>, i</w:t>
+        <w:t xml:space="preserve"> i</w:t>
       </w:r>
       <w:r>
         <w:t>f you want it to go into a specific case subfolder.</w:t>
+      </w:r>
+      <w:r>
+        <w:t xml:space="preserve"> Most media files will automatically be placed in the correct folder by the server.</w:t>
       </w:r>
     </w:p>
     <w:p>
@@ -439,7 +472,13 @@
         </w:numPr>
       </w:pPr>
       <w:r>
-        <w:t>Select any options you need.</w:t>
+        <w:t xml:space="preserve">Select any </w:t>
+      </w:r>
+      <w:r>
+        <w:t xml:space="preserve">additional </w:t>
+      </w:r>
+      <w:r>
+        <w:t>options you need.</w:t>
       </w:r>
     </w:p>
     <w:p>
@@ -577,19 +616,81 @@
         </w:numPr>
       </w:pPr>
       <w:r>
-        <w:t xml:space="preserve">If you selected </w:t>
+        <w:rPr>
+          <w:bCs/>
+        </w:rPr>
+        <w:t>The</w:t>
       </w:r>
       <w:r>
         <w:rPr>
           <w:b/>
         </w:rPr>
+        <w:t xml:space="preserve"> </w:t>
+      </w:r>
+      <w:r>
+        <w:rPr>
+          <w:b/>
+        </w:rPr>
         <w:t>Retained Counsel</w:t>
       </w:r>
       <w:r>
-        <w:t xml:space="preserve">, </w:t>
-      </w:r>
-      <w:r>
-        <w:t>Outlook will open with an email so you can notify the attorney of the new discovery.</w:t>
+        <w:rPr>
+          <w:bCs/>
+        </w:rPr>
+        <w:t xml:space="preserve"> opti</w:t>
+      </w:r>
+      <w:r>
+        <w:rPr>
+          <w:bCs/>
+        </w:rPr>
+        <w:t>on is only available for files already in the Case File Archive. If you selected it,</w:t>
+      </w:r>
+      <w:r>
+        <w:t xml:space="preserve"> </w:t>
+      </w:r>
+      <w:r>
+        <w:t xml:space="preserve">Outlook </w:t>
+      </w:r>
+      <w:proofErr w:type="gramStart"/>
+      <w:r>
+        <w:t>will</w:t>
+      </w:r>
+      <w:proofErr w:type="gramEnd"/>
+      <w:r>
+        <w:t xml:space="preserve"> open</w:t>
+      </w:r>
+      <w:r>
+        <w:t xml:space="preserve"> a preformatted</w:t>
+      </w:r>
+      <w:r>
+        <w:t xml:space="preserve"> </w:t>
+      </w:r>
+      <w:r>
+        <w:t>E</w:t>
+      </w:r>
+      <w:r>
+        <w:t xml:space="preserve">mail </w:t>
+      </w:r>
+      <w:r>
+        <w:t>with the new discovery as attachment</w:t>
+      </w:r>
+      <w:r>
+        <w:t>s</w:t>
+      </w:r>
+      <w:r>
+        <w:t>. After you send the email, you will receive a message asking if you want to save the email in the Case File Archive (</w:t>
+      </w:r>
+      <w:r>
+        <w:t>18_</w:t>
+      </w:r>
+      <w:r>
+        <w:t>Private Attorney Share folder). Select “Yes” if your Unit’s discovery process requires you to save the</w:t>
+      </w:r>
+      <w:r>
+        <w:t xml:space="preserve"> email as</w:t>
+      </w:r>
+      <w:r>
+        <w:t xml:space="preserve"> proof of disclosure.</w:t>
       </w:r>
     </w:p>
     <w:p>
@@ -644,7 +745,19 @@
         </w:numPr>
       </w:pPr>
       <w:r>
-        <w:t xml:space="preserve">If you selected a file already in the CaseFile_Archive, and you selected </w:t>
+        <w:t>If you selected a file already in the Case</w:t>
+      </w:r>
+      <w:r>
+        <w:t xml:space="preserve"> </w:t>
+      </w:r>
+      <w:r>
+        <w:t>File</w:t>
+      </w:r>
+      <w:r>
+        <w:t xml:space="preserve"> </w:t>
+      </w:r>
+      <w:r>
+        <w:t xml:space="preserve">Archive, and you selected </w:t>
       </w:r>
       <w:r>
         <w:rPr>
@@ -739,13 +852,27 @@
         <w:rPr>
           <w:rFonts w:ascii="Calibri" w:hAnsi="Calibri"/>
         </w:rPr>
-        <w:t>will be not be sent</w:t>
-      </w:r>
+        <w:t xml:space="preserve">will be not be </w:t>
+      </w:r>
+      <w:proofErr w:type="gramStart"/>
       <w:r>
         <w:rPr>
           <w:rFonts w:ascii="Calibri" w:hAnsi="Calibri"/>
         </w:rPr>
-        <w:t>, but will be</w:t>
+        <w:t>sent</w:t>
+      </w:r>
+      <w:r>
+        <w:rPr>
+          <w:rFonts w:ascii="Calibri" w:hAnsi="Calibri"/>
+        </w:rPr>
+        <w:t>, but</w:t>
+      </w:r>
+      <w:proofErr w:type="gramEnd"/>
+      <w:r>
+        <w:rPr>
+          <w:rFonts w:ascii="Calibri" w:hAnsi="Calibri"/>
+        </w:rPr>
+        <w:t xml:space="preserve"> will be</w:t>
       </w:r>
       <w:r>
         <w:rPr>
@@ -1145,6 +1272,7 @@
     <w:lsdException w:name="HTML Sample" w:semiHidden="1" w:unhideWhenUsed="1"/>
     <w:lsdException w:name="HTML Typewriter" w:semiHidden="1" w:unhideWhenUsed="1"/>
     <w:lsdException w:name="HTML Variable" w:semiHidden="1" w:unhideWhenUsed="1"/>
+    <w:lsdException w:name="Normal Table" w:semiHidden="1" w:unhideWhenUsed="1"/>
     <w:lsdException w:name="annotation subject" w:semiHidden="1" w:unhideWhenUsed="1"/>
     <w:lsdException w:name="No List" w:semiHidden="1" w:unhideWhenUsed="1"/>
     <w:lsdException w:name="Outline List 1" w:semiHidden="1" w:unhideWhenUsed="1"/>
@@ -1187,8 +1315,11 @@
     <w:lsdException w:name="Table Contemporary" w:semiHidden="1" w:unhideWhenUsed="1"/>
     <w:lsdException w:name="Table Elegant" w:semiHidden="1" w:unhideWhenUsed="1"/>
     <w:lsdException w:name="Table Professional" w:semiHidden="1" w:unhideWhenUsed="1"/>
+    <w:lsdException w:name="Table Subtle 1" w:semiHidden="1" w:unhideWhenUsed="1"/>
     <w:lsdException w:name="Table Subtle 2" w:semiHidden="1" w:unhideWhenUsed="1"/>
     <w:lsdException w:name="Table Web 1" w:semiHidden="1" w:unhideWhenUsed="1"/>
+    <w:lsdException w:name="Table Web 2" w:semiHidden="1" w:unhideWhenUsed="1"/>
+    <w:lsdException w:name="Table Web 3" w:semiHidden="1" w:unhideWhenUsed="1"/>
     <w:lsdException w:name="Balloon Text" w:semiHidden="1" w:unhideWhenUsed="1"/>
     <w:lsdException w:name="Table Grid" w:uiPriority="39"/>
     <w:lsdException w:name="Table Theme" w:semiHidden="1" w:unhideWhenUsed="1"/>
@@ -1763,6 +1894,7 @@
     <w:rsidRoot w:val="00712C42"/>
     <w:rsid w:val="00712C42"/>
     <w:rsid w:val="00730709"/>
+    <w:rsid w:val="007B158E"/>
   </w:rsids>
   <m:mathPr>
     <m:mathFont m:val="Cambria Math"/>
@@ -1908,6 +2040,7 @@
     <w:lsdException w:name="HTML Sample" w:semiHidden="1" w:unhideWhenUsed="1"/>
     <w:lsdException w:name="HTML Typewriter" w:semiHidden="1" w:unhideWhenUsed="1"/>
     <w:lsdException w:name="HTML Variable" w:semiHidden="1" w:unhideWhenUsed="1"/>
+    <w:lsdException w:name="Normal Table" w:semiHidden="1" w:unhideWhenUsed="1"/>
     <w:lsdException w:name="annotation subject" w:semiHidden="1" w:unhideWhenUsed="1"/>
     <w:lsdException w:name="No List" w:semiHidden="1" w:unhideWhenUsed="1"/>
     <w:lsdException w:name="Outline List 1" w:semiHidden="1" w:unhideWhenUsed="1"/>
@@ -1950,8 +2083,11 @@
     <w:lsdException w:name="Table Contemporary" w:semiHidden="1" w:unhideWhenUsed="1"/>
     <w:lsdException w:name="Table Elegant" w:semiHidden="1" w:unhideWhenUsed="1"/>
     <w:lsdException w:name="Table Professional" w:semiHidden="1" w:unhideWhenUsed="1"/>
+    <w:lsdException w:name="Table Subtle 1" w:semiHidden="1" w:unhideWhenUsed="1"/>
     <w:lsdException w:name="Table Subtle 2" w:semiHidden="1" w:unhideWhenUsed="1"/>
     <w:lsdException w:name="Table Web 1" w:semiHidden="1" w:unhideWhenUsed="1"/>
+    <w:lsdException w:name="Table Web 2" w:semiHidden="1" w:unhideWhenUsed="1"/>
+    <w:lsdException w:name="Table Web 3" w:semiHidden="1" w:unhideWhenUsed="1"/>
     <w:lsdException w:name="Balloon Text" w:semiHidden="1" w:unhideWhenUsed="1"/>
     <w:lsdException w:name="Table Grid" w:uiPriority="39"/>
     <w:lsdException w:name="Table Theme" w:semiHidden="1" w:unhideWhenUsed="1"/>

</xml_diff>

<commit_message>
Use LEDIS CFA structure
</commit_message>
<xml_diff>
--- a/eDiscovery_EDMS_Uploader.docx
+++ b/eDiscovery_EDMS_Uploader.docx
@@ -1,6 +1,6 @@
 
 <file path=word/document.xml><?xml version="1.0" encoding="utf-8"?>
-<w:document xmlns:wpc="http://schemas.microsoft.com/office/word/2010/wordprocessingCanvas" xmlns:cx="http://schemas.microsoft.com/office/drawing/2014/chartex" xmlns:cx1="http://schemas.microsoft.com/office/drawing/2015/9/8/chartex" xmlns:cx2="http://schemas.microsoft.com/office/drawing/2015/10/21/chartex" xmlns:cx3="http://schemas.microsoft.com/office/drawing/2016/5/9/chartex" xmlns:cx4="http://schemas.microsoft.com/office/drawing/2016/5/10/chartex" xmlns:cx5="http://schemas.microsoft.com/office/drawing/2016/5/11/chartex" xmlns:cx6="http://schemas.microsoft.com/office/drawing/2016/5/12/chartex" xmlns:cx7="http://schemas.microsoft.com/office/drawing/2016/5/13/chartex" xmlns:cx8="http://schemas.microsoft.com/office/drawing/2016/5/14/chartex" xmlns:mc="http://schemas.openxmlformats.org/markup-compatibility/2006" xmlns:aink="http://schemas.microsoft.com/office/drawing/2016/ink" xmlns:am3d="http://schemas.microsoft.com/office/drawing/2017/model3d" xmlns:o="urn:schemas-microsoft-com:office:office" xmlns:r="http://schemas.openxmlformats.org/officeDocument/2006/relationships" xmlns:m="http://schemas.openxmlformats.org/officeDocument/2006/math" xmlns:v="urn:schemas-microsoft-com:vml" xmlns:wp14="http://schemas.microsoft.com/office/word/2010/wordprocessingDrawing" xmlns:wp="http://schemas.openxmlformats.org/drawingml/2006/wordprocessingDrawing" xmlns:w10="urn:schemas-microsoft-com:office:word" xmlns:w="http://schemas.openxmlformats.org/wordprocessingml/2006/main" xmlns:w14="http://schemas.microsoft.com/office/word/2010/wordml" xmlns:w15="http://schemas.microsoft.com/office/word/2012/wordml" xmlns:w16cex="http://schemas.microsoft.com/office/word/2018/wordml/cex" xmlns:w16cid="http://schemas.microsoft.com/office/word/2016/wordml/cid" xmlns:w16="http://schemas.microsoft.com/office/word/2018/wordml" xmlns:w16se="http://schemas.microsoft.com/office/word/2015/wordml/symex" xmlns:wpg="http://schemas.microsoft.com/office/word/2010/wordprocessingGroup" xmlns:wpi="http://schemas.microsoft.com/office/word/2010/wordprocessingInk" xmlns:wne="http://schemas.microsoft.com/office/word/2006/wordml" xmlns:wps="http://schemas.microsoft.com/office/word/2010/wordprocessingShape" mc:Ignorable="w14 w15 w16se w16cid w16 w16cex wp14">
+<w:document xmlns:wpc="http://schemas.microsoft.com/office/word/2010/wordprocessingCanvas" xmlns:cx="http://schemas.microsoft.com/office/drawing/2014/chartex" xmlns:cx1="http://schemas.microsoft.com/office/drawing/2015/9/8/chartex" xmlns:cx2="http://schemas.microsoft.com/office/drawing/2015/10/21/chartex" xmlns:cx3="http://schemas.microsoft.com/office/drawing/2016/5/9/chartex" xmlns:cx4="http://schemas.microsoft.com/office/drawing/2016/5/10/chartex" xmlns:cx5="http://schemas.microsoft.com/office/drawing/2016/5/11/chartex" xmlns:cx6="http://schemas.microsoft.com/office/drawing/2016/5/12/chartex" xmlns:cx7="http://schemas.microsoft.com/office/drawing/2016/5/13/chartex" xmlns:cx8="http://schemas.microsoft.com/office/drawing/2016/5/14/chartex" xmlns:mc="http://schemas.openxmlformats.org/markup-compatibility/2006" xmlns:aink="http://schemas.microsoft.com/office/drawing/2016/ink" xmlns:am3d="http://schemas.microsoft.com/office/drawing/2017/model3d" xmlns:o="urn:schemas-microsoft-com:office:office" xmlns:oel="http://schemas.microsoft.com/office/2019/extlst" xmlns:r="http://schemas.openxmlformats.org/officeDocument/2006/relationships" xmlns:m="http://schemas.openxmlformats.org/officeDocument/2006/math" xmlns:v="urn:schemas-microsoft-com:vml" xmlns:wp14="http://schemas.microsoft.com/office/word/2010/wordprocessingDrawing" xmlns:wp="http://schemas.openxmlformats.org/drawingml/2006/wordprocessingDrawing" xmlns:w10="urn:schemas-microsoft-com:office:word" xmlns:w="http://schemas.openxmlformats.org/wordprocessingml/2006/main" xmlns:w14="http://schemas.microsoft.com/office/word/2010/wordml" xmlns:w15="http://schemas.microsoft.com/office/word/2012/wordml" xmlns:w16cex="http://schemas.microsoft.com/office/word/2018/wordml/cex" xmlns:w16cid="http://schemas.microsoft.com/office/word/2016/wordml/cid" xmlns:w16="http://schemas.microsoft.com/office/word/2018/wordml" xmlns:w16du="http://schemas.microsoft.com/office/word/2023/wordml/word16du" xmlns:w16sdtdh="http://schemas.microsoft.com/office/word/2020/wordml/sdtdatahash" xmlns:w16se="http://schemas.microsoft.com/office/word/2015/wordml/symex" xmlns:wpg="http://schemas.microsoft.com/office/word/2010/wordprocessingGroup" xmlns:wpi="http://schemas.microsoft.com/office/word/2010/wordprocessingInk" xmlns:wne="http://schemas.microsoft.com/office/word/2006/wordml" xmlns:wps="http://schemas.microsoft.com/office/word/2010/wordprocessingShape" mc:Ignorable="w14 w15 w16se w16cid w16 w16cex w16sdtdh wp14">
   <w:body>
     <w:p>
       <w:pPr>
@@ -59,7 +59,13 @@
         <w:t xml:space="preserve">defense </w:t>
       </w:r>
       <w:r>
-        <w:t xml:space="preserve">attorneys, including the Office of the Public Defender, Alternate Public Defender, Office of Assigned Counsel, and Multiple Conflicts Counsel via </w:t>
+        <w:t>attorneys</w:t>
+      </w:r>
+      <w:r>
+        <w:t xml:space="preserve"> </w:t>
+      </w:r>
+      <w:r>
+        <w:t xml:space="preserve">via </w:t>
       </w:r>
       <w:r>
         <w:rPr>
@@ -81,7 +87,19 @@
         <w:t xml:space="preserve">paper </w:t>
       </w:r>
       <w:r>
-        <w:t>documents should still be scanned using coversheets containing barcodes generated from CMS.</w:t>
+        <w:t xml:space="preserve">documents </w:t>
+      </w:r>
+      <w:r>
+        <w:t>may</w:t>
+      </w:r>
+      <w:r>
+        <w:t xml:space="preserve"> still be scanned using coversheets containing barcodes generated from CMS</w:t>
+      </w:r>
+      <w:r>
+        <w:t xml:space="preserve"> templates</w:t>
+      </w:r>
+      <w:r>
+        <w:t>.</w:t>
       </w:r>
     </w:p>
     <w:p>
@@ -263,15 +281,48 @@
         <w:rPr>
           <w:noProof/>
         </w:rPr>
+        <w:t xml:space="preserve"> </w:t>
+      </w:r>
+      <w:r>
+        <w:t xml:space="preserve">The Uploader window will appear with options for you to select. Depending on </w:t>
+      </w:r>
+      <w:r>
+        <w:t>whether</w:t>
+      </w:r>
+      <w:r>
+        <w:t xml:space="preserve"> the file is already in the Case</w:t>
+      </w:r>
+      <w:r>
+        <w:t xml:space="preserve"> </w:t>
+      </w:r>
+      <w:r>
+        <w:t>File Archive, some options will be disabled</w:t>
+      </w:r>
+      <w:r>
+        <w:t>.</w:t>
+      </w:r>
+    </w:p>
+    <w:p>
+      <w:pPr>
+        <w:pStyle w:val="ListParagraph"/>
+        <w:numPr>
+          <w:ilvl w:val="0"/>
+          <w:numId w:val="1"/>
+        </w:numPr>
+      </w:pPr>
+      <w:r>
+        <w:rPr>
+          <w:noProof/>
+        </w:rPr>
         <w:lastRenderedPageBreak/>
         <w:drawing>
-          <wp:anchor distT="0" distB="0" distL="114300" distR="114300" simplePos="0" relativeHeight="251661312" behindDoc="0" locked="0" layoutInCell="1" allowOverlap="1" wp14:anchorId="0A76E4A6" wp14:editId="02162FFD">
+          <wp:anchor distT="0" distB="0" distL="114300" distR="114300" simplePos="0" relativeHeight="251661312" behindDoc="0" locked="0" layoutInCell="1" allowOverlap="1" wp14:anchorId="0A76E4A6" wp14:editId="15B782B3">
             <wp:simplePos x="0" y="0"/>
             <wp:positionH relativeFrom="margin">
               <wp:align>right</wp:align>
             </wp:positionH>
             <wp:positionV relativeFrom="paragraph">
-              <wp:posOffset>0</wp:posOffset>
+              <wp:posOffset>64770</wp:posOffset>
             </wp:positionV>
             <wp:extent cx="2112264" cy="2743200"/>
             <wp:effectExtent l="0" t="0" r="2540" b="0"/>
@@ -321,28 +372,41 @@
         </w:drawing>
       </w:r>
       <w:r>
-        <w:rPr>
-          <w:noProof/>
-        </w:rPr>
+        <w:t xml:space="preserve">Select </w:t>
+      </w:r>
+      <w:r>
+        <w:t>the destination office</w:t>
+      </w:r>
+      <w:r>
+        <w:t xml:space="preserve"> for discovery </w:t>
+      </w:r>
+      <w:r>
+        <w:t xml:space="preserve">or select </w:t>
+      </w:r>
+      <w:r>
+        <w:rPr>
+          <w:rFonts w:ascii="Calibri" w:hAnsi="Calibri"/>
+          <w:b/>
+        </w:rPr>
+        <w:t>City Attorney CaseFile Archive</w:t>
+      </w:r>
+      <w:r>
         <w:t xml:space="preserve"> </w:t>
       </w:r>
       <w:r>
-        <w:t xml:space="preserve">The Uploader window will appear with options for you to select. Depending on </w:t>
-      </w:r>
-      <w:r>
-        <w:t>whether</w:t>
-      </w:r>
-      <w:r>
-        <w:t xml:space="preserve"> the file is already in the Case</w:t>
-      </w:r>
-      <w:r>
-        <w:t xml:space="preserve"> </w:t>
-      </w:r>
-      <w:r>
-        <w:t>File Archive, some options will be disabled</w:t>
-      </w:r>
-      <w:r>
-        <w:t>.</w:t>
+        <w:t xml:space="preserve">to add the </w:t>
+      </w:r>
+      <w:r>
+        <w:t>file</w:t>
+      </w:r>
+      <w:r>
+        <w:t xml:space="preserve"> to </w:t>
+      </w:r>
+      <w:r>
+        <w:t xml:space="preserve">only </w:t>
+      </w:r>
+      <w:r>
+        <w:t xml:space="preserve">the Case File Archive. </w:t>
       </w:r>
     </w:p>
     <w:p>
@@ -354,46 +418,55 @@
         </w:numPr>
       </w:pPr>
       <w:r>
-        <w:t xml:space="preserve">Select </w:t>
-      </w:r>
-      <w:r>
-        <w:t xml:space="preserve">the destination </w:t>
-      </w:r>
-      <w:proofErr w:type="gramStart"/>
-      <w:r>
-        <w:t>office</w:t>
-      </w:r>
-      <w:r>
-        <w:t>, or</w:t>
-      </w:r>
-      <w:proofErr w:type="gramEnd"/>
-      <w:r>
-        <w:t xml:space="preserve"> select </w:t>
-      </w:r>
-      <w:r>
-        <w:rPr>
-          <w:rFonts w:ascii="Calibri" w:hAnsi="Calibri"/>
+        <w:t>Make sure that the correct CMS number</w:t>
+      </w:r>
+      <w:r>
+        <w:t xml:space="preserve"> is </w:t>
+      </w:r>
+      <w:r>
+        <w:t xml:space="preserve">in the </w:t>
+      </w:r>
+      <w:r>
+        <w:rPr>
           <w:b/>
         </w:rPr>
-        <w:t>City Attorney CaseFile Archive</w:t>
+        <w:t>CMS Case Number</w:t>
+      </w:r>
+      <w:r>
+        <w:t xml:space="preserve"> field. </w:t>
+      </w:r>
+    </w:p>
+    <w:p>
+      <w:pPr>
+        <w:pStyle w:val="ListParagraph"/>
+        <w:numPr>
+          <w:ilvl w:val="1"/>
+          <w:numId w:val="1"/>
+        </w:numPr>
+      </w:pPr>
+      <w:r>
+        <w:t>Hint:</w:t>
       </w:r>
       <w:r>
         <w:t xml:space="preserve"> </w:t>
       </w:r>
       <w:r>
-        <w:t xml:space="preserve">to add the </w:t>
-      </w:r>
-      <w:r>
-        <w:t>file</w:t>
-      </w:r>
-      <w:r>
-        <w:t xml:space="preserve"> to </w:t>
-      </w:r>
-      <w:r>
-        <w:t xml:space="preserve">only </w:t>
-      </w:r>
-      <w:r>
-        <w:t xml:space="preserve">the Case File Archive. </w:t>
+        <w:t>I</w:t>
+      </w:r>
+      <w:r>
+        <w:t xml:space="preserve">f you begin the file name with the CMS number and </w:t>
+      </w:r>
+      <w:r>
+        <w:t xml:space="preserve">then </w:t>
+      </w:r>
+      <w:r>
+        <w:t xml:space="preserve">an underscore (“_”), the CMS number will automatically </w:t>
+      </w:r>
+      <w:r>
+        <w:t>appear</w:t>
+      </w:r>
+      <w:r>
+        <w:t xml:space="preserve"> here.</w:t>
       </w:r>
     </w:p>
     <w:p>
@@ -405,34 +478,50 @@
         </w:numPr>
       </w:pPr>
       <w:r>
-        <w:t>Make sure that the correct CMS number</w:t>
-      </w:r>
-      <w:r>
-        <w:t xml:space="preserve"> is </w:t>
-      </w:r>
-      <w:r>
-        <w:t xml:space="preserve">in the </w:t>
+        <w:t xml:space="preserve">Select the </w:t>
       </w:r>
       <w:r>
         <w:rPr>
           <w:b/>
-        </w:rPr>
-        <w:t>CMS Case Number</w:t>
-      </w:r>
-      <w:r>
-        <w:t xml:space="preserve"> field. It </w:t>
-      </w:r>
-      <w:r>
-        <w:t>will</w:t>
-      </w:r>
-      <w:r>
-        <w:t xml:space="preserve"> often </w:t>
-      </w:r>
-      <w:r>
-        <w:t xml:space="preserve">be automatically </w:t>
-      </w:r>
-      <w:r>
-        <w:t>extracted from the file name.</w:t>
+          <w:bCs/>
+        </w:rPr>
+        <w:t>Type of File</w:t>
+      </w:r>
+      <w:r>
+        <w:t xml:space="preserve"> i</w:t>
+      </w:r>
+      <w:r>
+        <w:t>f you want it to go into a specific case subfolder.</w:t>
+      </w:r>
+      <w:r>
+        <w:t xml:space="preserve"> Most media files will automatically be placed in the correct folder by the server.</w:t>
+      </w:r>
+      <w:r>
+        <w:t xml:space="preserve"> Also, files that follow the published naming conventions will go to the correct folders. Note that the options here have changed:</w:t>
+      </w:r>
+    </w:p>
+    <w:p>
+      <w:pPr>
+        <w:pStyle w:val="ListParagraph"/>
+        <w:numPr>
+          <w:ilvl w:val="1"/>
+          <w:numId w:val="1"/>
+        </w:numPr>
+      </w:pPr>
+      <w:r>
+        <w:t>LEDIS folders are the first three options.</w:t>
+      </w:r>
+    </w:p>
+    <w:p>
+      <w:pPr>
+        <w:pStyle w:val="ListParagraph"/>
+        <w:numPr>
+          <w:ilvl w:val="1"/>
+          <w:numId w:val="1"/>
+        </w:numPr>
+      </w:pPr>
+      <w:r>
+        <w:t>Old folders are available below the separator.</w:t>
       </w:r>
     </w:p>
     <w:p>
@@ -444,23 +533,13 @@
         </w:numPr>
       </w:pPr>
       <w:r>
-        <w:t xml:space="preserve">Select the </w:t>
-      </w:r>
-      <w:r>
-        <w:rPr>
-          <w:b/>
-          <w:bCs/>
-        </w:rPr>
-        <w:t>Type of File</w:t>
-      </w:r>
-      <w:r>
-        <w:t xml:space="preserve"> i</w:t>
-      </w:r>
-      <w:r>
-        <w:t>f you want it to go into a specific case subfolder.</w:t>
-      </w:r>
-      <w:r>
-        <w:t xml:space="preserve"> Most media files will automatically be placed in the correct folder by the server.</w:t>
+        <w:t xml:space="preserve">Select any </w:t>
+      </w:r>
+      <w:r>
+        <w:t xml:space="preserve">additional </w:t>
+      </w:r>
+      <w:r>
+        <w:t>options you need.</w:t>
       </w:r>
     </w:p>
     <w:p>
@@ -472,13 +551,16 @@
         </w:numPr>
       </w:pPr>
       <w:r>
-        <w:t xml:space="preserve">Select any </w:t>
-      </w:r>
-      <w:r>
-        <w:t xml:space="preserve">additional </w:t>
-      </w:r>
-      <w:r>
-        <w:t>options you need.</w:t>
+        <w:t xml:space="preserve">You can preview most files by clicking the </w:t>
+      </w:r>
+      <w:r>
+        <w:rPr>
+          <w:b/>
+        </w:rPr>
+        <w:t>Preview</w:t>
+      </w:r>
+      <w:r>
+        <w:t xml:space="preserve"> button.</w:t>
       </w:r>
     </w:p>
     <w:p>
@@ -490,16 +572,28 @@
         </w:numPr>
       </w:pPr>
       <w:r>
-        <w:t xml:space="preserve">You can preview most files by clicking the </w:t>
+        <w:t xml:space="preserve">Click the </w:t>
       </w:r>
       <w:r>
         <w:rPr>
           <w:b/>
         </w:rPr>
-        <w:t>Preview</w:t>
-      </w:r>
-      <w:r>
-        <w:t xml:space="preserve"> button.</w:t>
+        <w:t>Submit</w:t>
+      </w:r>
+      <w:r>
+        <w:rPr>
+          <w:b/>
+        </w:rPr>
+        <w:t xml:space="preserve"> File</w:t>
+      </w:r>
+      <w:r>
+        <w:t xml:space="preserve"> button once you have verified all information</w:t>
+      </w:r>
+      <w:r>
+        <w:t xml:space="preserve"> is correct</w:t>
+      </w:r>
+      <w:r>
+        <w:t>.</w:t>
       </w:r>
     </w:p>
     <w:p>
@@ -511,28 +605,167 @@
         </w:numPr>
       </w:pPr>
       <w:r>
-        <w:t xml:space="preserve">Click the </w:t>
+        <w:t>Depending on the destination you selected, a window will open that will allow you to do further processing and verification of the file.</w:t>
+      </w:r>
+    </w:p>
+    <w:p>
+      <w:pPr>
+        <w:pStyle w:val="ListParagraph"/>
+        <w:numPr>
+          <w:ilvl w:val="1"/>
+          <w:numId w:val="1"/>
+        </w:numPr>
+      </w:pPr>
+      <w:r>
+        <w:t>If you selected an</w:t>
+      </w:r>
+      <w:r>
+        <w:t xml:space="preserve"> </w:t>
+      </w:r>
+      <w:r>
+        <w:t xml:space="preserve">appointed attorney, including </w:t>
       </w:r>
       <w:r>
         <w:rPr>
           <w:b/>
         </w:rPr>
-        <w:t>Submit</w:t>
+        <w:t>Primary Public Defender</w:t>
+      </w:r>
+      <w:r>
+        <w:t xml:space="preserve">, </w:t>
       </w:r>
       <w:r>
         <w:rPr>
           <w:b/>
         </w:rPr>
-        <w:t xml:space="preserve"> File</w:t>
-      </w:r>
-      <w:r>
-        <w:t xml:space="preserve"> button once you have verified all information</w:t>
-      </w:r>
-      <w:r>
-        <w:t xml:space="preserve"> is correct</w:t>
-      </w:r>
-      <w:r>
-        <w:t>.</w:t>
+        <w:t>Alternate Public Defende</w:t>
+      </w:r>
+      <w:r>
+        <w:t xml:space="preserve">r, </w:t>
+      </w:r>
+      <w:r>
+        <w:rPr>
+          <w:b/>
+        </w:rPr>
+        <w:t>Office of Assigned Counsel</w:t>
+      </w:r>
+      <w:r>
+        <w:t xml:space="preserve">, or </w:t>
+      </w:r>
+      <w:r>
+        <w:rPr>
+          <w:b/>
+        </w:rPr>
+        <w:t>Multiple Conflicts Counsel</w:t>
+      </w:r>
+      <w:r>
+        <w:t xml:space="preserve"> the </w:t>
+      </w:r>
+      <w:r>
+        <w:t>L:\CaseFile_Archive\_FOR_DISCLOSURE</w:t>
+      </w:r>
+      <w:r>
+        <w:t xml:space="preserve"> folder will open so that you can wait for a log file to appear, </w:t>
+      </w:r>
+      <w:r>
+        <w:t>then verify a successful</w:t>
+      </w:r>
+      <w:r>
+        <w:t xml:space="preserve"> upload.</w:t>
+      </w:r>
+    </w:p>
+    <w:p>
+      <w:pPr>
+        <w:pStyle w:val="ListParagraph"/>
+        <w:numPr>
+          <w:ilvl w:val="1"/>
+          <w:numId w:val="1"/>
+        </w:numPr>
+      </w:pPr>
+      <w:r>
+        <w:rPr>
+          <w:bCs/>
+        </w:rPr>
+        <w:t>The</w:t>
+      </w:r>
+      <w:r>
+        <w:rPr>
+          <w:b/>
+        </w:rPr>
+        <w:t xml:space="preserve"> </w:t>
+      </w:r>
+      <w:r>
+        <w:rPr>
+          <w:b/>
+        </w:rPr>
+        <w:t>Retained Counsel</w:t>
+      </w:r>
+      <w:r>
+        <w:rPr>
+          <w:bCs/>
+        </w:rPr>
+        <w:t xml:space="preserve"> opti</w:t>
+      </w:r>
+      <w:r>
+        <w:rPr>
+          <w:bCs/>
+        </w:rPr>
+        <w:t>on is only available for files already in the Case File Archive. If you selected it,</w:t>
+      </w:r>
+      <w:r>
+        <w:t xml:space="preserve"> </w:t>
+      </w:r>
+      <w:r>
+        <w:t>Outlook will open</w:t>
+      </w:r>
+      <w:r>
+        <w:t xml:space="preserve"> a preformatted</w:t>
+      </w:r>
+      <w:r>
+        <w:t xml:space="preserve"> </w:t>
+      </w:r>
+      <w:r>
+        <w:t>E</w:t>
+      </w:r>
+      <w:r>
+        <w:t xml:space="preserve">mail </w:t>
+      </w:r>
+      <w:r>
+        <w:t>with the new discovery as attachment</w:t>
+      </w:r>
+      <w:r>
+        <w:t>s</w:t>
+      </w:r>
+      <w:r>
+        <w:t>. After you send the email, you will receive a message asking if you want to save the email in the Case File Archive (</w:t>
+      </w:r>
+      <w:r>
+        <w:t>18_</w:t>
+      </w:r>
+      <w:r>
+        <w:t>Private Attorney Share folder).</w:t>
+      </w:r>
+    </w:p>
+    <w:p>
+      <w:pPr>
+        <w:pStyle w:val="ListParagraph"/>
+        <w:numPr>
+          <w:ilvl w:val="1"/>
+          <w:numId w:val="1"/>
+        </w:numPr>
+      </w:pPr>
+      <w:r>
+        <w:t xml:space="preserve">If you selected </w:t>
+      </w:r>
+      <w:r>
+        <w:rPr>
+          <w:rFonts w:ascii="Calibri" w:hAnsi="Calibri"/>
+          <w:b/>
+        </w:rPr>
+        <w:t>City Attorney CaseFile Archive</w:t>
+      </w:r>
+      <w:r>
+        <w:t>, the Case File Archive will open to the appropriate case so that you can wait for the file to appear in the appropriate folder, verifying the upload.</w:t>
       </w:r>
     </w:p>
     <w:p>
@@ -544,7 +777,16 @@
         </w:numPr>
       </w:pPr>
       <w:r>
-        <w:t>Depending on the destination you selected, a window will open that will allow you to do further processing and verification of the file.</w:t>
+        <w:t xml:space="preserve">Depending on </w:t>
+      </w:r>
+      <w:r>
+        <w:t>the</w:t>
+      </w:r>
+      <w:r>
+        <w:t xml:space="preserve"> Additional Options</w:t>
+      </w:r>
+      <w:r>
+        <w:t xml:space="preserve"> you selected, further actions will take place.</w:t>
       </w:r>
     </w:p>
     <w:p>
@@ -556,55 +798,44 @@
         </w:numPr>
       </w:pPr>
       <w:r>
-        <w:t>If you selected an</w:t>
+        <w:t>If you selected a file already in the Case</w:t>
       </w:r>
       <w:r>
         <w:t xml:space="preserve"> </w:t>
       </w:r>
       <w:r>
-        <w:t xml:space="preserve">appointed attorney, including </w:t>
-      </w:r>
-      <w:r>
-        <w:rPr>
+        <w:t>File</w:t>
+      </w:r>
+      <w:r>
+        <w:t xml:space="preserve"> </w:t>
+      </w:r>
+      <w:r>
+        <w:t xml:space="preserve">Archive, and you selected </w:t>
+      </w:r>
+      <w:r>
+        <w:rPr>
+          <w:rFonts w:ascii="Calibri" w:hAnsi="Calibri"/>
           <w:b/>
         </w:rPr>
-        <w:t>Primary Public Defender</w:t>
-      </w:r>
-      <w:r>
+        <w:t>Print Placeholder Sheet</w:t>
+      </w:r>
+      <w:r>
+        <w:rPr>
+          <w:rFonts w:ascii="Calibri" w:hAnsi="Calibri"/>
+        </w:rPr>
         <w:t xml:space="preserve">, </w:t>
       </w:r>
       <w:r>
         <w:rPr>
-          <w:b/>
-        </w:rPr>
-        <w:t>Alternate Public Defende</w:t>
-      </w:r>
-      <w:r>
-        <w:t xml:space="preserve">r, </w:t>
-      </w:r>
-      <w:r>
-        <w:rPr>
-          <w:b/>
-        </w:rPr>
-        <w:t>Office of Assigned Counsel</w:t>
-      </w:r>
-      <w:r>
-        <w:t xml:space="preserve">, or </w:t>
-      </w:r>
-      <w:r>
-        <w:rPr>
-          <w:b/>
-        </w:rPr>
-        <w:t>Multiple Conflicts Counsel</w:t>
-      </w:r>
-      <w:r>
-        <w:t xml:space="preserve"> the </w:t>
-      </w:r>
-      <w:r>
-        <w:t>L:\CaseFile_Archive\_FOR_DISCLOSURE</w:t>
-      </w:r>
-      <w:r>
-        <w:t xml:space="preserve"> folder will open so that you can wait for a log file to appear, verifying the upload.</w:t>
+          <w:rFonts w:ascii="Calibri" w:hAnsi="Calibri"/>
+        </w:rPr>
+        <w:t>a place holder for the case file will print on your default printer.</w:t>
+      </w:r>
+      <w:r>
+        <w:rPr>
+          <w:rFonts w:ascii="Calibri" w:hAnsi="Calibri"/>
+        </w:rPr>
+        <w:t xml:space="preserve"> This can be placed in the case file folder to indicate that there is other media available for the case. </w:t>
       </w:r>
     </w:p>
     <w:p>
@@ -616,263 +847,71 @@
         </w:numPr>
       </w:pPr>
       <w:r>
-        <w:rPr>
-          <w:bCs/>
-        </w:rPr>
-        <w:t>The</w:t>
-      </w:r>
-      <w:r>
-        <w:rPr>
-          <w:b/>
-        </w:rPr>
-        <w:t xml:space="preserve"> </w:t>
-      </w:r>
-      <w:r>
-        <w:rPr>
-          <w:b/>
-        </w:rPr>
-        <w:t>Retained Counsel</w:t>
-      </w:r>
-      <w:r>
-        <w:rPr>
-          <w:bCs/>
-        </w:rPr>
-        <w:t xml:space="preserve"> opti</w:t>
-      </w:r>
-      <w:r>
-        <w:rPr>
-          <w:bCs/>
-        </w:rPr>
-        <w:t>on is only available for files already in the Case File Archive. If you selected it,</w:t>
-      </w:r>
-      <w:r>
-        <w:t xml:space="preserve"> </w:t>
-      </w:r>
-      <w:r>
-        <w:t xml:space="preserve">Outlook </w:t>
-      </w:r>
-      <w:proofErr w:type="gramStart"/>
-      <w:r>
-        <w:t>will</w:t>
-      </w:r>
-      <w:proofErr w:type="gramEnd"/>
-      <w:r>
-        <w:t xml:space="preserve"> open</w:t>
-      </w:r>
-      <w:r>
-        <w:t xml:space="preserve"> a preformatted</w:t>
-      </w:r>
-      <w:r>
-        <w:t xml:space="preserve"> </w:t>
-      </w:r>
-      <w:r>
-        <w:t>E</w:t>
-      </w:r>
-      <w:r>
-        <w:t xml:space="preserve">mail </w:t>
-      </w:r>
-      <w:r>
-        <w:t>with the new discovery as attachment</w:t>
-      </w:r>
-      <w:r>
-        <w:t>s</w:t>
-      </w:r>
-      <w:r>
-        <w:t>. After you send the email, you will receive a message asking if you want to save the email in the Case File Archive (</w:t>
-      </w:r>
-      <w:r>
-        <w:t>18_</w:t>
-      </w:r>
-      <w:r>
-        <w:t>Private Attorney Share folder). Select “Yes” if your Unit’s discovery process requires you to save the</w:t>
-      </w:r>
-      <w:r>
-        <w:t xml:space="preserve"> email as</w:t>
-      </w:r>
-      <w:r>
-        <w:t xml:space="preserve"> proof of disclosure.</w:t>
-      </w:r>
-    </w:p>
-    <w:p>
-      <w:pPr>
-        <w:pStyle w:val="ListParagraph"/>
-        <w:numPr>
-          <w:ilvl w:val="1"/>
-          <w:numId w:val="1"/>
-        </w:numPr>
-      </w:pPr>
-      <w:r>
         <w:t xml:space="preserve">If you selected </w:t>
+      </w:r>
+      <w:r>
+        <w:t xml:space="preserve">multiple image files, and you selected </w:t>
       </w:r>
       <w:r>
         <w:rPr>
           <w:rFonts w:ascii="Calibri" w:hAnsi="Calibri"/>
           <w:b/>
         </w:rPr>
-        <w:t>City Attorney CaseFile Archive</w:t>
-      </w:r>
-      <w:r>
-        <w:t>, the Case File Archive will open to the appropriate case so that you can wait for the file to appear in the appropriate folder, verifying the upload.</w:t>
-      </w:r>
-    </w:p>
-    <w:p>
-      <w:pPr>
-        <w:pStyle w:val="ListParagraph"/>
-        <w:numPr>
-          <w:ilvl w:val="0"/>
-          <w:numId w:val="1"/>
-        </w:numPr>
-      </w:pPr>
-      <w:r>
-        <w:t xml:space="preserve">Depending on </w:t>
-      </w:r>
-      <w:r>
-        <w:t>the</w:t>
-      </w:r>
-      <w:r>
-        <w:t xml:space="preserve"> Additional Options</w:t>
-      </w:r>
-      <w:r>
-        <w:t xml:space="preserve"> you selected, further actions will take place.</w:t>
-      </w:r>
-    </w:p>
-    <w:p>
-      <w:pPr>
-        <w:pStyle w:val="ListParagraph"/>
-        <w:numPr>
-          <w:ilvl w:val="1"/>
-          <w:numId w:val="1"/>
-        </w:numPr>
-      </w:pPr>
-      <w:r>
-        <w:t>If you selected a file already in the Case</w:t>
-      </w:r>
-      <w:r>
+        <w:t>Send Photograph Summary</w:t>
+      </w:r>
+      <w:r>
+        <w:rPr>
+          <w:rFonts w:ascii="Calibri" w:hAnsi="Calibri"/>
+        </w:rPr>
+        <w:t xml:space="preserve">, </w:t>
+      </w:r>
+      <w:r>
+        <w:rPr>
+          <w:rFonts w:ascii="Calibri" w:hAnsi="Calibri"/>
+        </w:rPr>
+        <w:t>a</w:t>
+      </w:r>
+      <w:r>
+        <w:rPr>
+          <w:rFonts w:ascii="Calibri" w:hAnsi="Calibri"/>
+        </w:rPr>
+        <w:t xml:space="preserve"> pdf document summarizing the photographs will be generated and sent</w:t>
+      </w:r>
+      <w:r>
+        <w:rPr>
+          <w:rFonts w:ascii="Calibri" w:hAnsi="Calibri"/>
+        </w:rPr>
+        <w:t xml:space="preserve"> to the destination you selected</w:t>
+      </w:r>
+      <w:r>
+        <w:rPr>
+          <w:rFonts w:ascii="Calibri" w:hAnsi="Calibri"/>
+        </w:rPr>
+        <w:t>.</w:t>
+      </w:r>
+      <w:r>
+        <w:rPr>
+          <w:rFonts w:ascii="Calibri" w:hAnsi="Calibri"/>
+        </w:rPr>
+        <w:t xml:space="preserve"> The original photographs</w:t>
+      </w:r>
+      <w:r>
+        <w:rPr>
+          <w:rFonts w:ascii="Calibri" w:hAnsi="Calibri"/>
+        </w:rPr>
         <w:t xml:space="preserve"> </w:t>
       </w:r>
       <w:r>
-        <w:t>File</w:t>
-      </w:r>
-      <w:r>
-        <w:t xml:space="preserve"> </w:t>
-      </w:r>
-      <w:r>
-        <w:t xml:space="preserve">Archive, and you selected </w:t>
-      </w:r>
-      <w:r>
         <w:rPr>
           <w:rFonts w:ascii="Calibri" w:hAnsi="Calibri"/>
-          <w:b/>
-        </w:rPr>
-        <w:t>Print Placeholder Sheet</w:t>
+        </w:rPr>
+        <w:t>will be not be sent</w:t>
       </w:r>
       <w:r>
         <w:rPr>
           <w:rFonts w:ascii="Calibri" w:hAnsi="Calibri"/>
         </w:rPr>
-        <w:t xml:space="preserve">, </w:t>
-      </w:r>
-      <w:r>
-        <w:rPr>
-          <w:rFonts w:ascii="Calibri" w:hAnsi="Calibri"/>
-        </w:rPr>
-        <w:t>a place holder for the case file will print on your default printer.</w:t>
-      </w:r>
-      <w:r>
-        <w:rPr>
-          <w:rFonts w:ascii="Calibri" w:hAnsi="Calibri"/>
-        </w:rPr>
-        <w:t xml:space="preserve"> This can be placed in the case file folder to indicate that there is other media available for the case. </w:t>
-      </w:r>
-    </w:p>
-    <w:p>
-      <w:pPr>
-        <w:pStyle w:val="ListParagraph"/>
-        <w:numPr>
-          <w:ilvl w:val="1"/>
-          <w:numId w:val="1"/>
-        </w:numPr>
-      </w:pPr>
-      <w:r>
-        <w:t xml:space="preserve">If you selected </w:t>
-      </w:r>
-      <w:r>
-        <w:t xml:space="preserve">multiple image files, and you selected </w:t>
-      </w:r>
-      <w:r>
-        <w:rPr>
-          <w:rFonts w:ascii="Calibri" w:hAnsi="Calibri"/>
-          <w:b/>
-        </w:rPr>
-        <w:t>Send Photograph Summary</w:t>
-      </w:r>
-      <w:r>
-        <w:rPr>
-          <w:rFonts w:ascii="Calibri" w:hAnsi="Calibri"/>
-        </w:rPr>
-        <w:t xml:space="preserve">, </w:t>
-      </w:r>
-      <w:r>
-        <w:rPr>
-          <w:rFonts w:ascii="Calibri" w:hAnsi="Calibri"/>
-        </w:rPr>
-        <w:t>a</w:t>
-      </w:r>
-      <w:r>
-        <w:rPr>
-          <w:rFonts w:ascii="Calibri" w:hAnsi="Calibri"/>
-        </w:rPr>
-        <w:t xml:space="preserve"> pdf document summarizing the photographs will be generated and sent</w:t>
-      </w:r>
-      <w:r>
-        <w:rPr>
-          <w:rFonts w:ascii="Calibri" w:hAnsi="Calibri"/>
-        </w:rPr>
-        <w:t xml:space="preserve"> to the destination you selected</w:t>
-      </w:r>
-      <w:r>
-        <w:rPr>
-          <w:rFonts w:ascii="Calibri" w:hAnsi="Calibri"/>
-        </w:rPr>
-        <w:t>.</w:t>
-      </w:r>
-      <w:r>
-        <w:rPr>
-          <w:rFonts w:ascii="Calibri" w:hAnsi="Calibri"/>
-        </w:rPr>
-        <w:t xml:space="preserve"> The original photographs</w:t>
-      </w:r>
-      <w:r>
-        <w:rPr>
-          <w:rFonts w:ascii="Calibri" w:hAnsi="Calibri"/>
-        </w:rPr>
-        <w:t xml:space="preserve"> </w:t>
-      </w:r>
-      <w:r>
-        <w:rPr>
-          <w:rFonts w:ascii="Calibri" w:hAnsi="Calibri"/>
-        </w:rPr>
-        <w:t xml:space="preserve">will be not be </w:t>
-      </w:r>
-      <w:proofErr w:type="gramStart"/>
-      <w:r>
-        <w:rPr>
-          <w:rFonts w:ascii="Calibri" w:hAnsi="Calibri"/>
-        </w:rPr>
-        <w:t>sent</w:t>
-      </w:r>
-      <w:r>
-        <w:rPr>
-          <w:rFonts w:ascii="Calibri" w:hAnsi="Calibri"/>
-        </w:rPr>
-        <w:t>, but</w:t>
-      </w:r>
-      <w:proofErr w:type="gramEnd"/>
-      <w:r>
-        <w:rPr>
-          <w:rFonts w:ascii="Calibri" w:hAnsi="Calibri"/>
-        </w:rPr>
-        <w:t xml:space="preserve"> will be</w:t>
+        <w:t>, but will be</w:t>
       </w:r>
       <w:r>
         <w:rPr>
@@ -923,7 +962,7 @@
 </file>
 
 <file path=word/endnotes.xml><?xml version="1.0" encoding="utf-8"?>
-<w:endnotes xmlns:wpc="http://schemas.microsoft.com/office/word/2010/wordprocessingCanvas" xmlns:cx="http://schemas.microsoft.com/office/drawing/2014/chartex" xmlns:cx1="http://schemas.microsoft.com/office/drawing/2015/9/8/chartex" xmlns:cx2="http://schemas.microsoft.com/office/drawing/2015/10/21/chartex" xmlns:cx3="http://schemas.microsoft.com/office/drawing/2016/5/9/chartex" xmlns:cx4="http://schemas.microsoft.com/office/drawing/2016/5/10/chartex" xmlns:cx5="http://schemas.microsoft.com/office/drawing/2016/5/11/chartex" xmlns:cx6="http://schemas.microsoft.com/office/drawing/2016/5/12/chartex" xmlns:cx7="http://schemas.microsoft.com/office/drawing/2016/5/13/chartex" xmlns:cx8="http://schemas.microsoft.com/office/drawing/2016/5/14/chartex" xmlns:mc="http://schemas.openxmlformats.org/markup-compatibility/2006" xmlns:aink="http://schemas.microsoft.com/office/drawing/2016/ink" xmlns:am3d="http://schemas.microsoft.com/office/drawing/2017/model3d" xmlns:o="urn:schemas-microsoft-com:office:office" xmlns:r="http://schemas.openxmlformats.org/officeDocument/2006/relationships" xmlns:m="http://schemas.openxmlformats.org/officeDocument/2006/math" xmlns:v="urn:schemas-microsoft-com:vml" xmlns:wp14="http://schemas.microsoft.com/office/word/2010/wordprocessingDrawing" xmlns:wp="http://schemas.openxmlformats.org/drawingml/2006/wordprocessingDrawing" xmlns:w10="urn:schemas-microsoft-com:office:word" xmlns:w="http://schemas.openxmlformats.org/wordprocessingml/2006/main" xmlns:w14="http://schemas.microsoft.com/office/word/2010/wordml" xmlns:w15="http://schemas.microsoft.com/office/word/2012/wordml" xmlns:w16cex="http://schemas.microsoft.com/office/word/2018/wordml/cex" xmlns:w16cid="http://schemas.microsoft.com/office/word/2016/wordml/cid" xmlns:w16="http://schemas.microsoft.com/office/word/2018/wordml" xmlns:w16se="http://schemas.microsoft.com/office/word/2015/wordml/symex" xmlns:wpg="http://schemas.microsoft.com/office/word/2010/wordprocessingGroup" xmlns:wpi="http://schemas.microsoft.com/office/word/2010/wordprocessingInk" xmlns:wne="http://schemas.microsoft.com/office/word/2006/wordml" xmlns:wps="http://schemas.microsoft.com/office/word/2010/wordprocessingShape" mc:Ignorable="w14 w15 w16se w16cid w16 w16cex wp14">
+<w:endnotes xmlns:wpc="http://schemas.microsoft.com/office/word/2010/wordprocessingCanvas" xmlns:cx="http://schemas.microsoft.com/office/drawing/2014/chartex" xmlns:cx1="http://schemas.microsoft.com/office/drawing/2015/9/8/chartex" xmlns:cx2="http://schemas.microsoft.com/office/drawing/2015/10/21/chartex" xmlns:cx3="http://schemas.microsoft.com/office/drawing/2016/5/9/chartex" xmlns:cx4="http://schemas.microsoft.com/office/drawing/2016/5/10/chartex" xmlns:cx5="http://schemas.microsoft.com/office/drawing/2016/5/11/chartex" xmlns:cx6="http://schemas.microsoft.com/office/drawing/2016/5/12/chartex" xmlns:cx7="http://schemas.microsoft.com/office/drawing/2016/5/13/chartex" xmlns:cx8="http://schemas.microsoft.com/office/drawing/2016/5/14/chartex" xmlns:mc="http://schemas.openxmlformats.org/markup-compatibility/2006" xmlns:aink="http://schemas.microsoft.com/office/drawing/2016/ink" xmlns:am3d="http://schemas.microsoft.com/office/drawing/2017/model3d" xmlns:o="urn:schemas-microsoft-com:office:office" xmlns:oel="http://schemas.microsoft.com/office/2019/extlst" xmlns:r="http://schemas.openxmlformats.org/officeDocument/2006/relationships" xmlns:m="http://schemas.openxmlformats.org/officeDocument/2006/math" xmlns:v="urn:schemas-microsoft-com:vml" xmlns:wp14="http://schemas.microsoft.com/office/word/2010/wordprocessingDrawing" xmlns:wp="http://schemas.openxmlformats.org/drawingml/2006/wordprocessingDrawing" xmlns:w10="urn:schemas-microsoft-com:office:word" xmlns:w="http://schemas.openxmlformats.org/wordprocessingml/2006/main" xmlns:w14="http://schemas.microsoft.com/office/word/2010/wordml" xmlns:w15="http://schemas.microsoft.com/office/word/2012/wordml" xmlns:w16cex="http://schemas.microsoft.com/office/word/2018/wordml/cex" xmlns:w16cid="http://schemas.microsoft.com/office/word/2016/wordml/cid" xmlns:w16="http://schemas.microsoft.com/office/word/2018/wordml" xmlns:w16du="http://schemas.microsoft.com/office/word/2023/wordml/word16du" xmlns:w16sdtdh="http://schemas.microsoft.com/office/word/2020/wordml/sdtdatahash" xmlns:w16se="http://schemas.microsoft.com/office/word/2015/wordml/symex" xmlns:wpg="http://schemas.microsoft.com/office/word/2010/wordprocessingGroup" xmlns:wpi="http://schemas.microsoft.com/office/word/2010/wordprocessingInk" xmlns:wne="http://schemas.microsoft.com/office/word/2006/wordml" xmlns:wps="http://schemas.microsoft.com/office/word/2010/wordprocessingShape" mc:Ignorable="w14 w15 w16se w16cid w16 w16cex w16sdtdh wp14">
   <w:endnote w:type="separator" w:id="-1">
     <w:p>
       <w:pPr>
@@ -948,7 +987,7 @@
 </file>
 
 <file path=word/footer1.xml><?xml version="1.0" encoding="utf-8"?>
-<w:ftr xmlns:wpc="http://schemas.microsoft.com/office/word/2010/wordprocessingCanvas" xmlns:cx="http://schemas.microsoft.com/office/drawing/2014/chartex" xmlns:cx1="http://schemas.microsoft.com/office/drawing/2015/9/8/chartex" xmlns:cx2="http://schemas.microsoft.com/office/drawing/2015/10/21/chartex" xmlns:cx3="http://schemas.microsoft.com/office/drawing/2016/5/9/chartex" xmlns:cx4="http://schemas.microsoft.com/office/drawing/2016/5/10/chartex" xmlns:cx5="http://schemas.microsoft.com/office/drawing/2016/5/11/chartex" xmlns:cx6="http://schemas.microsoft.com/office/drawing/2016/5/12/chartex" xmlns:cx7="http://schemas.microsoft.com/office/drawing/2016/5/13/chartex" xmlns:cx8="http://schemas.microsoft.com/office/drawing/2016/5/14/chartex" xmlns:mc="http://schemas.openxmlformats.org/markup-compatibility/2006" xmlns:aink="http://schemas.microsoft.com/office/drawing/2016/ink" xmlns:am3d="http://schemas.microsoft.com/office/drawing/2017/model3d" xmlns:o="urn:schemas-microsoft-com:office:office" xmlns:r="http://schemas.openxmlformats.org/officeDocument/2006/relationships" xmlns:m="http://schemas.openxmlformats.org/officeDocument/2006/math" xmlns:v="urn:schemas-microsoft-com:vml" xmlns:wp14="http://schemas.microsoft.com/office/word/2010/wordprocessingDrawing" xmlns:wp="http://schemas.openxmlformats.org/drawingml/2006/wordprocessingDrawing" xmlns:w10="urn:schemas-microsoft-com:office:word" xmlns:w="http://schemas.openxmlformats.org/wordprocessingml/2006/main" xmlns:w14="http://schemas.microsoft.com/office/word/2010/wordml" xmlns:w15="http://schemas.microsoft.com/office/word/2012/wordml" xmlns:w16cex="http://schemas.microsoft.com/office/word/2018/wordml/cex" xmlns:w16cid="http://schemas.microsoft.com/office/word/2016/wordml/cid" xmlns:w16="http://schemas.microsoft.com/office/word/2018/wordml" xmlns:w16se="http://schemas.microsoft.com/office/word/2015/wordml/symex" xmlns:wpg="http://schemas.microsoft.com/office/word/2010/wordprocessingGroup" xmlns:wpi="http://schemas.microsoft.com/office/word/2010/wordprocessingInk" xmlns:wne="http://schemas.microsoft.com/office/word/2006/wordml" xmlns:wps="http://schemas.microsoft.com/office/word/2010/wordprocessingShape" mc:Ignorable="w14 w15 w16se w16cid w16 w16cex wp14">
+<w:ftr xmlns:wpc="http://schemas.microsoft.com/office/word/2010/wordprocessingCanvas" xmlns:cx="http://schemas.microsoft.com/office/drawing/2014/chartex" xmlns:cx1="http://schemas.microsoft.com/office/drawing/2015/9/8/chartex" xmlns:cx2="http://schemas.microsoft.com/office/drawing/2015/10/21/chartex" xmlns:cx3="http://schemas.microsoft.com/office/drawing/2016/5/9/chartex" xmlns:cx4="http://schemas.microsoft.com/office/drawing/2016/5/10/chartex" xmlns:cx5="http://schemas.microsoft.com/office/drawing/2016/5/11/chartex" xmlns:cx6="http://schemas.microsoft.com/office/drawing/2016/5/12/chartex" xmlns:cx7="http://schemas.microsoft.com/office/drawing/2016/5/13/chartex" xmlns:cx8="http://schemas.microsoft.com/office/drawing/2016/5/14/chartex" xmlns:mc="http://schemas.openxmlformats.org/markup-compatibility/2006" xmlns:aink="http://schemas.microsoft.com/office/drawing/2016/ink" xmlns:am3d="http://schemas.microsoft.com/office/drawing/2017/model3d" xmlns:o="urn:schemas-microsoft-com:office:office" xmlns:oel="http://schemas.microsoft.com/office/2019/extlst" xmlns:r="http://schemas.openxmlformats.org/officeDocument/2006/relationships" xmlns:m="http://schemas.openxmlformats.org/officeDocument/2006/math" xmlns:v="urn:schemas-microsoft-com:vml" xmlns:wp14="http://schemas.microsoft.com/office/word/2010/wordprocessingDrawing" xmlns:wp="http://schemas.openxmlformats.org/drawingml/2006/wordprocessingDrawing" xmlns:w10="urn:schemas-microsoft-com:office:word" xmlns:w="http://schemas.openxmlformats.org/wordprocessingml/2006/main" xmlns:w14="http://schemas.microsoft.com/office/word/2010/wordml" xmlns:w15="http://schemas.microsoft.com/office/word/2012/wordml" xmlns:w16cex="http://schemas.microsoft.com/office/word/2018/wordml/cex" xmlns:w16cid="http://schemas.microsoft.com/office/word/2016/wordml/cid" xmlns:w16="http://schemas.microsoft.com/office/word/2018/wordml" xmlns:w16du="http://schemas.microsoft.com/office/word/2023/wordml/word16du" xmlns:w16sdtdh="http://schemas.microsoft.com/office/word/2020/wordml/sdtdatahash" xmlns:w16se="http://schemas.microsoft.com/office/word/2015/wordml/symex" xmlns:wpg="http://schemas.microsoft.com/office/word/2010/wordprocessingGroup" xmlns:wpi="http://schemas.microsoft.com/office/word/2010/wordprocessingInk" xmlns:wne="http://schemas.microsoft.com/office/word/2006/wordml" xmlns:wps="http://schemas.microsoft.com/office/word/2010/wordprocessingShape" mc:Ignorable="w14 w15 w16se w16cid w16 w16cex w16sdtdh wp14">
   <w:p>
     <w:pPr>
       <w:pStyle w:val="Footer"/>
@@ -958,7 +997,7 @@
 </file>
 
 <file path=word/footer2.xml><?xml version="1.0" encoding="utf-8"?>
-<w:ftr xmlns:wpc="http://schemas.microsoft.com/office/word/2010/wordprocessingCanvas" xmlns:cx="http://schemas.microsoft.com/office/drawing/2014/chartex" xmlns:cx1="http://schemas.microsoft.com/office/drawing/2015/9/8/chartex" xmlns:cx2="http://schemas.microsoft.com/office/drawing/2015/10/21/chartex" xmlns:cx3="http://schemas.microsoft.com/office/drawing/2016/5/9/chartex" xmlns:cx4="http://schemas.microsoft.com/office/drawing/2016/5/10/chartex" xmlns:cx5="http://schemas.microsoft.com/office/drawing/2016/5/11/chartex" xmlns:cx6="http://schemas.microsoft.com/office/drawing/2016/5/12/chartex" xmlns:cx7="http://schemas.microsoft.com/office/drawing/2016/5/13/chartex" xmlns:cx8="http://schemas.microsoft.com/office/drawing/2016/5/14/chartex" xmlns:mc="http://schemas.openxmlformats.org/markup-compatibility/2006" xmlns:aink="http://schemas.microsoft.com/office/drawing/2016/ink" xmlns:am3d="http://schemas.microsoft.com/office/drawing/2017/model3d" xmlns:o="urn:schemas-microsoft-com:office:office" xmlns:r="http://schemas.openxmlformats.org/officeDocument/2006/relationships" xmlns:m="http://schemas.openxmlformats.org/officeDocument/2006/math" xmlns:v="urn:schemas-microsoft-com:vml" xmlns:wp14="http://schemas.microsoft.com/office/word/2010/wordprocessingDrawing" xmlns:wp="http://schemas.openxmlformats.org/drawingml/2006/wordprocessingDrawing" xmlns:w10="urn:schemas-microsoft-com:office:word" xmlns:w="http://schemas.openxmlformats.org/wordprocessingml/2006/main" xmlns:w14="http://schemas.microsoft.com/office/word/2010/wordml" xmlns:w15="http://schemas.microsoft.com/office/word/2012/wordml" xmlns:w16cex="http://schemas.microsoft.com/office/word/2018/wordml/cex" xmlns:w16cid="http://schemas.microsoft.com/office/word/2016/wordml/cid" xmlns:w16="http://schemas.microsoft.com/office/word/2018/wordml" xmlns:w16se="http://schemas.microsoft.com/office/word/2015/wordml/symex" xmlns:wpg="http://schemas.microsoft.com/office/word/2010/wordprocessingGroup" xmlns:wpi="http://schemas.microsoft.com/office/word/2010/wordprocessingInk" xmlns:wne="http://schemas.microsoft.com/office/word/2006/wordml" xmlns:wps="http://schemas.microsoft.com/office/word/2010/wordprocessingShape" mc:Ignorable="w14 w15 w16se w16cid w16 w16cex wp14">
+<w:ftr xmlns:wpc="http://schemas.microsoft.com/office/word/2010/wordprocessingCanvas" xmlns:cx="http://schemas.microsoft.com/office/drawing/2014/chartex" xmlns:cx1="http://schemas.microsoft.com/office/drawing/2015/9/8/chartex" xmlns:cx2="http://schemas.microsoft.com/office/drawing/2015/10/21/chartex" xmlns:cx3="http://schemas.microsoft.com/office/drawing/2016/5/9/chartex" xmlns:cx4="http://schemas.microsoft.com/office/drawing/2016/5/10/chartex" xmlns:cx5="http://schemas.microsoft.com/office/drawing/2016/5/11/chartex" xmlns:cx6="http://schemas.microsoft.com/office/drawing/2016/5/12/chartex" xmlns:cx7="http://schemas.microsoft.com/office/drawing/2016/5/13/chartex" xmlns:cx8="http://schemas.microsoft.com/office/drawing/2016/5/14/chartex" xmlns:mc="http://schemas.openxmlformats.org/markup-compatibility/2006" xmlns:aink="http://schemas.microsoft.com/office/drawing/2016/ink" xmlns:am3d="http://schemas.microsoft.com/office/drawing/2017/model3d" xmlns:o="urn:schemas-microsoft-com:office:office" xmlns:oel="http://schemas.microsoft.com/office/2019/extlst" xmlns:r="http://schemas.openxmlformats.org/officeDocument/2006/relationships" xmlns:m="http://schemas.openxmlformats.org/officeDocument/2006/math" xmlns:v="urn:schemas-microsoft-com:vml" xmlns:wp14="http://schemas.microsoft.com/office/word/2010/wordprocessingDrawing" xmlns:wp="http://schemas.openxmlformats.org/drawingml/2006/wordprocessingDrawing" xmlns:w10="urn:schemas-microsoft-com:office:word" xmlns:w="http://schemas.openxmlformats.org/wordprocessingml/2006/main" xmlns:w14="http://schemas.microsoft.com/office/word/2010/wordml" xmlns:w15="http://schemas.microsoft.com/office/word/2012/wordml" xmlns:w16cex="http://schemas.microsoft.com/office/word/2018/wordml/cex" xmlns:w16cid="http://schemas.microsoft.com/office/word/2016/wordml/cid" xmlns:w16="http://schemas.microsoft.com/office/word/2018/wordml" xmlns:w16du="http://schemas.microsoft.com/office/word/2023/wordml/word16du" xmlns:w16sdtdh="http://schemas.microsoft.com/office/word/2020/wordml/sdtdatahash" xmlns:w16se="http://schemas.microsoft.com/office/word/2015/wordml/symex" xmlns:wpg="http://schemas.microsoft.com/office/word/2010/wordprocessingGroup" xmlns:wpi="http://schemas.microsoft.com/office/word/2010/wordprocessingInk" xmlns:wne="http://schemas.microsoft.com/office/word/2006/wordml" xmlns:wps="http://schemas.microsoft.com/office/word/2010/wordprocessingShape" mc:Ignorable="w14 w15 w16se w16cid w16 w16cex w16sdtdh wp14">
   <w:sdt>
     <w:sdtPr>
       <w:alias w:val="Publish Date"/>
@@ -968,7 +1007,7 @@
         <w:docPart w:val="A6985DB6FBF84351AFFDE1EF753119E3"/>
       </w:placeholder>
       <w:dataBinding w:prefixMappings="xmlns:ns0='http://schemas.microsoft.com/office/2006/coverPageProps' " w:xpath="/ns0:CoverPageProperties[1]/ns0:PublishDate[1]" w:storeItemID="{55AF091B-3C7A-41E3-B477-F2FDAA23CFDA}"/>
-      <w:date w:fullDate="2023-03-01T00:00:00Z">
+      <w:date w:fullDate="2023-07-20T00:00:00Z">
         <w:dateFormat w:val="M/d/yyyy"/>
         <w:lid w:val="en-US"/>
         <w:storeMappedDataAs w:val="dateTime"/>
@@ -982,7 +1021,7 @@
           <w:pStyle w:val="Footer"/>
         </w:pPr>
         <w:r>
-          <w:t>3/1/2023</w:t>
+          <w:t>7/20/2023</w:t>
         </w:r>
       </w:p>
     </w:sdtContent>
@@ -991,7 +1030,7 @@
 </file>
 
 <file path=word/footer3.xml><?xml version="1.0" encoding="utf-8"?>
-<w:ftr xmlns:wpc="http://schemas.microsoft.com/office/word/2010/wordprocessingCanvas" xmlns:cx="http://schemas.microsoft.com/office/drawing/2014/chartex" xmlns:cx1="http://schemas.microsoft.com/office/drawing/2015/9/8/chartex" xmlns:cx2="http://schemas.microsoft.com/office/drawing/2015/10/21/chartex" xmlns:cx3="http://schemas.microsoft.com/office/drawing/2016/5/9/chartex" xmlns:cx4="http://schemas.microsoft.com/office/drawing/2016/5/10/chartex" xmlns:cx5="http://schemas.microsoft.com/office/drawing/2016/5/11/chartex" xmlns:cx6="http://schemas.microsoft.com/office/drawing/2016/5/12/chartex" xmlns:cx7="http://schemas.microsoft.com/office/drawing/2016/5/13/chartex" xmlns:cx8="http://schemas.microsoft.com/office/drawing/2016/5/14/chartex" xmlns:mc="http://schemas.openxmlformats.org/markup-compatibility/2006" xmlns:aink="http://schemas.microsoft.com/office/drawing/2016/ink" xmlns:am3d="http://schemas.microsoft.com/office/drawing/2017/model3d" xmlns:o="urn:schemas-microsoft-com:office:office" xmlns:r="http://schemas.openxmlformats.org/officeDocument/2006/relationships" xmlns:m="http://schemas.openxmlformats.org/officeDocument/2006/math" xmlns:v="urn:schemas-microsoft-com:vml" xmlns:wp14="http://schemas.microsoft.com/office/word/2010/wordprocessingDrawing" xmlns:wp="http://schemas.openxmlformats.org/drawingml/2006/wordprocessingDrawing" xmlns:w10="urn:schemas-microsoft-com:office:word" xmlns:w="http://schemas.openxmlformats.org/wordprocessingml/2006/main" xmlns:w14="http://schemas.microsoft.com/office/word/2010/wordml" xmlns:w15="http://schemas.microsoft.com/office/word/2012/wordml" xmlns:w16cex="http://schemas.microsoft.com/office/word/2018/wordml/cex" xmlns:w16cid="http://schemas.microsoft.com/office/word/2016/wordml/cid" xmlns:w16="http://schemas.microsoft.com/office/word/2018/wordml" xmlns:w16se="http://schemas.microsoft.com/office/word/2015/wordml/symex" xmlns:wpg="http://schemas.microsoft.com/office/word/2010/wordprocessingGroup" xmlns:wpi="http://schemas.microsoft.com/office/word/2010/wordprocessingInk" xmlns:wne="http://schemas.microsoft.com/office/word/2006/wordml" xmlns:wps="http://schemas.microsoft.com/office/word/2010/wordprocessingShape" mc:Ignorable="w14 w15 w16se w16cid w16 w16cex wp14">
+<w:ftr xmlns:wpc="http://schemas.microsoft.com/office/word/2010/wordprocessingCanvas" xmlns:cx="http://schemas.microsoft.com/office/drawing/2014/chartex" xmlns:cx1="http://schemas.microsoft.com/office/drawing/2015/9/8/chartex" xmlns:cx2="http://schemas.microsoft.com/office/drawing/2015/10/21/chartex" xmlns:cx3="http://schemas.microsoft.com/office/drawing/2016/5/9/chartex" xmlns:cx4="http://schemas.microsoft.com/office/drawing/2016/5/10/chartex" xmlns:cx5="http://schemas.microsoft.com/office/drawing/2016/5/11/chartex" xmlns:cx6="http://schemas.microsoft.com/office/drawing/2016/5/12/chartex" xmlns:cx7="http://schemas.microsoft.com/office/drawing/2016/5/13/chartex" xmlns:cx8="http://schemas.microsoft.com/office/drawing/2016/5/14/chartex" xmlns:mc="http://schemas.openxmlformats.org/markup-compatibility/2006" xmlns:aink="http://schemas.microsoft.com/office/drawing/2016/ink" xmlns:am3d="http://schemas.microsoft.com/office/drawing/2017/model3d" xmlns:o="urn:schemas-microsoft-com:office:office" xmlns:oel="http://schemas.microsoft.com/office/2019/extlst" xmlns:r="http://schemas.openxmlformats.org/officeDocument/2006/relationships" xmlns:m="http://schemas.openxmlformats.org/officeDocument/2006/math" xmlns:v="urn:schemas-microsoft-com:vml" xmlns:wp14="http://schemas.microsoft.com/office/word/2010/wordprocessingDrawing" xmlns:wp="http://schemas.openxmlformats.org/drawingml/2006/wordprocessingDrawing" xmlns:w10="urn:schemas-microsoft-com:office:word" xmlns:w="http://schemas.openxmlformats.org/wordprocessingml/2006/main" xmlns:w14="http://schemas.microsoft.com/office/word/2010/wordml" xmlns:w15="http://schemas.microsoft.com/office/word/2012/wordml" xmlns:w16cex="http://schemas.microsoft.com/office/word/2018/wordml/cex" xmlns:w16cid="http://schemas.microsoft.com/office/word/2016/wordml/cid" xmlns:w16="http://schemas.microsoft.com/office/word/2018/wordml" xmlns:w16du="http://schemas.microsoft.com/office/word/2023/wordml/word16du" xmlns:w16sdtdh="http://schemas.microsoft.com/office/word/2020/wordml/sdtdatahash" xmlns:w16se="http://schemas.microsoft.com/office/word/2015/wordml/symex" xmlns:wpg="http://schemas.microsoft.com/office/word/2010/wordprocessingGroup" xmlns:wpi="http://schemas.microsoft.com/office/word/2010/wordprocessingInk" xmlns:wne="http://schemas.microsoft.com/office/word/2006/wordml" xmlns:wps="http://schemas.microsoft.com/office/word/2010/wordprocessingShape" mc:Ignorable="w14 w15 w16se w16cid w16 w16cex w16sdtdh wp14">
   <w:p>
     <w:pPr>
       <w:pStyle w:val="Footer"/>
@@ -1001,7 +1040,7 @@
 </file>
 
 <file path=word/footnotes.xml><?xml version="1.0" encoding="utf-8"?>
-<w:footnotes xmlns:wpc="http://schemas.microsoft.com/office/word/2010/wordprocessingCanvas" xmlns:cx="http://schemas.microsoft.com/office/drawing/2014/chartex" xmlns:cx1="http://schemas.microsoft.com/office/drawing/2015/9/8/chartex" xmlns:cx2="http://schemas.microsoft.com/office/drawing/2015/10/21/chartex" xmlns:cx3="http://schemas.microsoft.com/office/drawing/2016/5/9/chartex" xmlns:cx4="http://schemas.microsoft.com/office/drawing/2016/5/10/chartex" xmlns:cx5="http://schemas.microsoft.com/office/drawing/2016/5/11/chartex" xmlns:cx6="http://schemas.microsoft.com/office/drawing/2016/5/12/chartex" xmlns:cx7="http://schemas.microsoft.com/office/drawing/2016/5/13/chartex" xmlns:cx8="http://schemas.microsoft.com/office/drawing/2016/5/14/chartex" xmlns:mc="http://schemas.openxmlformats.org/markup-compatibility/2006" xmlns:aink="http://schemas.microsoft.com/office/drawing/2016/ink" xmlns:am3d="http://schemas.microsoft.com/office/drawing/2017/model3d" xmlns:o="urn:schemas-microsoft-com:office:office" xmlns:r="http://schemas.openxmlformats.org/officeDocument/2006/relationships" xmlns:m="http://schemas.openxmlformats.org/officeDocument/2006/math" xmlns:v="urn:schemas-microsoft-com:vml" xmlns:wp14="http://schemas.microsoft.com/office/word/2010/wordprocessingDrawing" xmlns:wp="http://schemas.openxmlformats.org/drawingml/2006/wordprocessingDrawing" xmlns:w10="urn:schemas-microsoft-com:office:word" xmlns:w="http://schemas.openxmlformats.org/wordprocessingml/2006/main" xmlns:w14="http://schemas.microsoft.com/office/word/2010/wordml" xmlns:w15="http://schemas.microsoft.com/office/word/2012/wordml" xmlns:w16cex="http://schemas.microsoft.com/office/word/2018/wordml/cex" xmlns:w16cid="http://schemas.microsoft.com/office/word/2016/wordml/cid" xmlns:w16="http://schemas.microsoft.com/office/word/2018/wordml" xmlns:w16se="http://schemas.microsoft.com/office/word/2015/wordml/symex" xmlns:wpg="http://schemas.microsoft.com/office/word/2010/wordprocessingGroup" xmlns:wpi="http://schemas.microsoft.com/office/word/2010/wordprocessingInk" xmlns:wne="http://schemas.microsoft.com/office/word/2006/wordml" xmlns:wps="http://schemas.microsoft.com/office/word/2010/wordprocessingShape" mc:Ignorable="w14 w15 w16se w16cid w16 w16cex wp14">
+<w:footnotes xmlns:wpc="http://schemas.microsoft.com/office/word/2010/wordprocessingCanvas" xmlns:cx="http://schemas.microsoft.com/office/drawing/2014/chartex" xmlns:cx1="http://schemas.microsoft.com/office/drawing/2015/9/8/chartex" xmlns:cx2="http://schemas.microsoft.com/office/drawing/2015/10/21/chartex" xmlns:cx3="http://schemas.microsoft.com/office/drawing/2016/5/9/chartex" xmlns:cx4="http://schemas.microsoft.com/office/drawing/2016/5/10/chartex" xmlns:cx5="http://schemas.microsoft.com/office/drawing/2016/5/11/chartex" xmlns:cx6="http://schemas.microsoft.com/office/drawing/2016/5/12/chartex" xmlns:cx7="http://schemas.microsoft.com/office/drawing/2016/5/13/chartex" xmlns:cx8="http://schemas.microsoft.com/office/drawing/2016/5/14/chartex" xmlns:mc="http://schemas.openxmlformats.org/markup-compatibility/2006" xmlns:aink="http://schemas.microsoft.com/office/drawing/2016/ink" xmlns:am3d="http://schemas.microsoft.com/office/drawing/2017/model3d" xmlns:o="urn:schemas-microsoft-com:office:office" xmlns:oel="http://schemas.microsoft.com/office/2019/extlst" xmlns:r="http://schemas.openxmlformats.org/officeDocument/2006/relationships" xmlns:m="http://schemas.openxmlformats.org/officeDocument/2006/math" xmlns:v="urn:schemas-microsoft-com:vml" xmlns:wp14="http://schemas.microsoft.com/office/word/2010/wordprocessingDrawing" xmlns:wp="http://schemas.openxmlformats.org/drawingml/2006/wordprocessingDrawing" xmlns:w10="urn:schemas-microsoft-com:office:word" xmlns:w="http://schemas.openxmlformats.org/wordprocessingml/2006/main" xmlns:w14="http://schemas.microsoft.com/office/word/2010/wordml" xmlns:w15="http://schemas.microsoft.com/office/word/2012/wordml" xmlns:w16cex="http://schemas.microsoft.com/office/word/2018/wordml/cex" xmlns:w16cid="http://schemas.microsoft.com/office/word/2016/wordml/cid" xmlns:w16="http://schemas.microsoft.com/office/word/2018/wordml" xmlns:w16du="http://schemas.microsoft.com/office/word/2023/wordml/word16du" xmlns:w16sdtdh="http://schemas.microsoft.com/office/word/2020/wordml/sdtdatahash" xmlns:w16se="http://schemas.microsoft.com/office/word/2015/wordml/symex" xmlns:wpg="http://schemas.microsoft.com/office/word/2010/wordprocessingGroup" xmlns:wpi="http://schemas.microsoft.com/office/word/2010/wordprocessingInk" xmlns:wne="http://schemas.microsoft.com/office/word/2006/wordml" xmlns:wps="http://schemas.microsoft.com/office/word/2010/wordprocessingShape" mc:Ignorable="w14 w15 w16se w16cid w16 w16cex w16sdtdh wp14">
   <w:footnote w:type="separator" w:id="-1">
     <w:p>
       <w:pPr>
@@ -1026,7 +1065,7 @@
 </file>
 
 <file path=word/header1.xml><?xml version="1.0" encoding="utf-8"?>
-<w:hdr xmlns:wpc="http://schemas.microsoft.com/office/word/2010/wordprocessingCanvas" xmlns:cx="http://schemas.microsoft.com/office/drawing/2014/chartex" xmlns:cx1="http://schemas.microsoft.com/office/drawing/2015/9/8/chartex" xmlns:cx2="http://schemas.microsoft.com/office/drawing/2015/10/21/chartex" xmlns:cx3="http://schemas.microsoft.com/office/drawing/2016/5/9/chartex" xmlns:cx4="http://schemas.microsoft.com/office/drawing/2016/5/10/chartex" xmlns:cx5="http://schemas.microsoft.com/office/drawing/2016/5/11/chartex" xmlns:cx6="http://schemas.microsoft.com/office/drawing/2016/5/12/chartex" xmlns:cx7="http://schemas.microsoft.com/office/drawing/2016/5/13/chartex" xmlns:cx8="http://schemas.microsoft.com/office/drawing/2016/5/14/chartex" xmlns:mc="http://schemas.openxmlformats.org/markup-compatibility/2006" xmlns:aink="http://schemas.microsoft.com/office/drawing/2016/ink" xmlns:am3d="http://schemas.microsoft.com/office/drawing/2017/model3d" xmlns:o="urn:schemas-microsoft-com:office:office" xmlns:r="http://schemas.openxmlformats.org/officeDocument/2006/relationships" xmlns:m="http://schemas.openxmlformats.org/officeDocument/2006/math" xmlns:v="urn:schemas-microsoft-com:vml" xmlns:wp14="http://schemas.microsoft.com/office/word/2010/wordprocessingDrawing" xmlns:wp="http://schemas.openxmlformats.org/drawingml/2006/wordprocessingDrawing" xmlns:w10="urn:schemas-microsoft-com:office:word" xmlns:w="http://schemas.openxmlformats.org/wordprocessingml/2006/main" xmlns:w14="http://schemas.microsoft.com/office/word/2010/wordml" xmlns:w15="http://schemas.microsoft.com/office/word/2012/wordml" xmlns:w16cex="http://schemas.microsoft.com/office/word/2018/wordml/cex" xmlns:w16cid="http://schemas.microsoft.com/office/word/2016/wordml/cid" xmlns:w16="http://schemas.microsoft.com/office/word/2018/wordml" xmlns:w16se="http://schemas.microsoft.com/office/word/2015/wordml/symex" xmlns:wpg="http://schemas.microsoft.com/office/word/2010/wordprocessingGroup" xmlns:wpi="http://schemas.microsoft.com/office/word/2010/wordprocessingInk" xmlns:wne="http://schemas.microsoft.com/office/word/2006/wordml" xmlns:wps="http://schemas.microsoft.com/office/word/2010/wordprocessingShape" mc:Ignorable="w14 w15 w16se w16cid w16 w16cex wp14">
+<w:hdr xmlns:wpc="http://schemas.microsoft.com/office/word/2010/wordprocessingCanvas" xmlns:cx="http://schemas.microsoft.com/office/drawing/2014/chartex" xmlns:cx1="http://schemas.microsoft.com/office/drawing/2015/9/8/chartex" xmlns:cx2="http://schemas.microsoft.com/office/drawing/2015/10/21/chartex" xmlns:cx3="http://schemas.microsoft.com/office/drawing/2016/5/9/chartex" xmlns:cx4="http://schemas.microsoft.com/office/drawing/2016/5/10/chartex" xmlns:cx5="http://schemas.microsoft.com/office/drawing/2016/5/11/chartex" xmlns:cx6="http://schemas.microsoft.com/office/drawing/2016/5/12/chartex" xmlns:cx7="http://schemas.microsoft.com/office/drawing/2016/5/13/chartex" xmlns:cx8="http://schemas.microsoft.com/office/drawing/2016/5/14/chartex" xmlns:mc="http://schemas.openxmlformats.org/markup-compatibility/2006" xmlns:aink="http://schemas.microsoft.com/office/drawing/2016/ink" xmlns:am3d="http://schemas.microsoft.com/office/drawing/2017/model3d" xmlns:o="urn:schemas-microsoft-com:office:office" xmlns:oel="http://schemas.microsoft.com/office/2019/extlst" xmlns:r="http://schemas.openxmlformats.org/officeDocument/2006/relationships" xmlns:m="http://schemas.openxmlformats.org/officeDocument/2006/math" xmlns:v="urn:schemas-microsoft-com:vml" xmlns:wp14="http://schemas.microsoft.com/office/word/2010/wordprocessingDrawing" xmlns:wp="http://schemas.openxmlformats.org/drawingml/2006/wordprocessingDrawing" xmlns:w10="urn:schemas-microsoft-com:office:word" xmlns:w="http://schemas.openxmlformats.org/wordprocessingml/2006/main" xmlns:w14="http://schemas.microsoft.com/office/word/2010/wordml" xmlns:w15="http://schemas.microsoft.com/office/word/2012/wordml" xmlns:w16cex="http://schemas.microsoft.com/office/word/2018/wordml/cex" xmlns:w16cid="http://schemas.microsoft.com/office/word/2016/wordml/cid" xmlns:w16="http://schemas.microsoft.com/office/word/2018/wordml" xmlns:w16du="http://schemas.microsoft.com/office/word/2023/wordml/word16du" xmlns:w16sdtdh="http://schemas.microsoft.com/office/word/2020/wordml/sdtdatahash" xmlns:w16se="http://schemas.microsoft.com/office/word/2015/wordml/symex" xmlns:wpg="http://schemas.microsoft.com/office/word/2010/wordprocessingGroup" xmlns:wpi="http://schemas.microsoft.com/office/word/2010/wordprocessingInk" xmlns:wne="http://schemas.microsoft.com/office/word/2006/wordml" xmlns:wps="http://schemas.microsoft.com/office/word/2010/wordprocessingShape" mc:Ignorable="w14 w15 w16se w16cid w16 w16cex w16sdtdh wp14">
   <w:p>
     <w:pPr>
       <w:pStyle w:val="Header"/>
@@ -1036,7 +1075,7 @@
 </file>
 
 <file path=word/header2.xml><?xml version="1.0" encoding="utf-8"?>
-<w:hdr xmlns:wpc="http://schemas.microsoft.com/office/word/2010/wordprocessingCanvas" xmlns:cx="http://schemas.microsoft.com/office/drawing/2014/chartex" xmlns:cx1="http://schemas.microsoft.com/office/drawing/2015/9/8/chartex" xmlns:cx2="http://schemas.microsoft.com/office/drawing/2015/10/21/chartex" xmlns:cx3="http://schemas.microsoft.com/office/drawing/2016/5/9/chartex" xmlns:cx4="http://schemas.microsoft.com/office/drawing/2016/5/10/chartex" xmlns:cx5="http://schemas.microsoft.com/office/drawing/2016/5/11/chartex" xmlns:cx6="http://schemas.microsoft.com/office/drawing/2016/5/12/chartex" xmlns:cx7="http://schemas.microsoft.com/office/drawing/2016/5/13/chartex" xmlns:cx8="http://schemas.microsoft.com/office/drawing/2016/5/14/chartex" xmlns:mc="http://schemas.openxmlformats.org/markup-compatibility/2006" xmlns:aink="http://schemas.microsoft.com/office/drawing/2016/ink" xmlns:am3d="http://schemas.microsoft.com/office/drawing/2017/model3d" xmlns:o="urn:schemas-microsoft-com:office:office" xmlns:r="http://schemas.openxmlformats.org/officeDocument/2006/relationships" xmlns:m="http://schemas.openxmlformats.org/officeDocument/2006/math" xmlns:v="urn:schemas-microsoft-com:vml" xmlns:wp14="http://schemas.microsoft.com/office/word/2010/wordprocessingDrawing" xmlns:wp="http://schemas.openxmlformats.org/drawingml/2006/wordprocessingDrawing" xmlns:w10="urn:schemas-microsoft-com:office:word" xmlns:w="http://schemas.openxmlformats.org/wordprocessingml/2006/main" xmlns:w14="http://schemas.microsoft.com/office/word/2010/wordml" xmlns:w15="http://schemas.microsoft.com/office/word/2012/wordml" xmlns:w16cex="http://schemas.microsoft.com/office/word/2018/wordml/cex" xmlns:w16cid="http://schemas.microsoft.com/office/word/2016/wordml/cid" xmlns:w16="http://schemas.microsoft.com/office/word/2018/wordml" xmlns:w16se="http://schemas.microsoft.com/office/word/2015/wordml/symex" xmlns:wpg="http://schemas.microsoft.com/office/word/2010/wordprocessingGroup" xmlns:wpi="http://schemas.microsoft.com/office/word/2010/wordprocessingInk" xmlns:wne="http://schemas.microsoft.com/office/word/2006/wordml" xmlns:wps="http://schemas.microsoft.com/office/word/2010/wordprocessingShape" mc:Ignorable="w14 w15 w16se w16cid w16 w16cex wp14">
+<w:hdr xmlns:wpc="http://schemas.microsoft.com/office/word/2010/wordprocessingCanvas" xmlns:cx="http://schemas.microsoft.com/office/drawing/2014/chartex" xmlns:cx1="http://schemas.microsoft.com/office/drawing/2015/9/8/chartex" xmlns:cx2="http://schemas.microsoft.com/office/drawing/2015/10/21/chartex" xmlns:cx3="http://schemas.microsoft.com/office/drawing/2016/5/9/chartex" xmlns:cx4="http://schemas.microsoft.com/office/drawing/2016/5/10/chartex" xmlns:cx5="http://schemas.microsoft.com/office/drawing/2016/5/11/chartex" xmlns:cx6="http://schemas.microsoft.com/office/drawing/2016/5/12/chartex" xmlns:cx7="http://schemas.microsoft.com/office/drawing/2016/5/13/chartex" xmlns:cx8="http://schemas.microsoft.com/office/drawing/2016/5/14/chartex" xmlns:mc="http://schemas.openxmlformats.org/markup-compatibility/2006" xmlns:aink="http://schemas.microsoft.com/office/drawing/2016/ink" xmlns:am3d="http://schemas.microsoft.com/office/drawing/2017/model3d" xmlns:o="urn:schemas-microsoft-com:office:office" xmlns:oel="http://schemas.microsoft.com/office/2019/extlst" xmlns:r="http://schemas.openxmlformats.org/officeDocument/2006/relationships" xmlns:m="http://schemas.openxmlformats.org/officeDocument/2006/math" xmlns:v="urn:schemas-microsoft-com:vml" xmlns:wp14="http://schemas.microsoft.com/office/word/2010/wordprocessingDrawing" xmlns:wp="http://schemas.openxmlformats.org/drawingml/2006/wordprocessingDrawing" xmlns:w10="urn:schemas-microsoft-com:office:word" xmlns:w="http://schemas.openxmlformats.org/wordprocessingml/2006/main" xmlns:w14="http://schemas.microsoft.com/office/word/2010/wordml" xmlns:w15="http://schemas.microsoft.com/office/word/2012/wordml" xmlns:w16cex="http://schemas.microsoft.com/office/word/2018/wordml/cex" xmlns:w16cid="http://schemas.microsoft.com/office/word/2016/wordml/cid" xmlns:w16="http://schemas.microsoft.com/office/word/2018/wordml" xmlns:w16du="http://schemas.microsoft.com/office/word/2023/wordml/word16du" xmlns:w16sdtdh="http://schemas.microsoft.com/office/word/2020/wordml/sdtdatahash" xmlns:w16se="http://schemas.microsoft.com/office/word/2015/wordml/symex" xmlns:wpg="http://schemas.microsoft.com/office/word/2010/wordprocessingGroup" xmlns:wpi="http://schemas.microsoft.com/office/word/2010/wordprocessingInk" xmlns:wne="http://schemas.microsoft.com/office/word/2006/wordml" xmlns:wps="http://schemas.microsoft.com/office/word/2010/wordprocessingShape" mc:Ignorable="w14 w15 w16se w16cid w16 w16cex w16sdtdh wp14">
   <w:p>
     <w:pPr>
       <w:pStyle w:val="Header"/>
@@ -1046,7 +1085,7 @@
 </file>
 
 <file path=word/header3.xml><?xml version="1.0" encoding="utf-8"?>
-<w:hdr xmlns:wpc="http://schemas.microsoft.com/office/word/2010/wordprocessingCanvas" xmlns:cx="http://schemas.microsoft.com/office/drawing/2014/chartex" xmlns:cx1="http://schemas.microsoft.com/office/drawing/2015/9/8/chartex" xmlns:cx2="http://schemas.microsoft.com/office/drawing/2015/10/21/chartex" xmlns:cx3="http://schemas.microsoft.com/office/drawing/2016/5/9/chartex" xmlns:cx4="http://schemas.microsoft.com/office/drawing/2016/5/10/chartex" xmlns:cx5="http://schemas.microsoft.com/office/drawing/2016/5/11/chartex" xmlns:cx6="http://schemas.microsoft.com/office/drawing/2016/5/12/chartex" xmlns:cx7="http://schemas.microsoft.com/office/drawing/2016/5/13/chartex" xmlns:cx8="http://schemas.microsoft.com/office/drawing/2016/5/14/chartex" xmlns:mc="http://schemas.openxmlformats.org/markup-compatibility/2006" xmlns:aink="http://schemas.microsoft.com/office/drawing/2016/ink" xmlns:am3d="http://schemas.microsoft.com/office/drawing/2017/model3d" xmlns:o="urn:schemas-microsoft-com:office:office" xmlns:r="http://schemas.openxmlformats.org/officeDocument/2006/relationships" xmlns:m="http://schemas.openxmlformats.org/officeDocument/2006/math" xmlns:v="urn:schemas-microsoft-com:vml" xmlns:wp14="http://schemas.microsoft.com/office/word/2010/wordprocessingDrawing" xmlns:wp="http://schemas.openxmlformats.org/drawingml/2006/wordprocessingDrawing" xmlns:w10="urn:schemas-microsoft-com:office:word" xmlns:w="http://schemas.openxmlformats.org/wordprocessingml/2006/main" xmlns:w14="http://schemas.microsoft.com/office/word/2010/wordml" xmlns:w15="http://schemas.microsoft.com/office/word/2012/wordml" xmlns:w16cex="http://schemas.microsoft.com/office/word/2018/wordml/cex" xmlns:w16cid="http://schemas.microsoft.com/office/word/2016/wordml/cid" xmlns:w16="http://schemas.microsoft.com/office/word/2018/wordml" xmlns:w16se="http://schemas.microsoft.com/office/word/2015/wordml/symex" xmlns:wpg="http://schemas.microsoft.com/office/word/2010/wordprocessingGroup" xmlns:wpi="http://schemas.microsoft.com/office/word/2010/wordprocessingInk" xmlns:wne="http://schemas.microsoft.com/office/word/2006/wordml" xmlns:wps="http://schemas.microsoft.com/office/word/2010/wordprocessingShape" mc:Ignorable="w14 w15 w16se w16cid w16 w16cex wp14">
+<w:hdr xmlns:wpc="http://schemas.microsoft.com/office/word/2010/wordprocessingCanvas" xmlns:cx="http://schemas.microsoft.com/office/drawing/2014/chartex" xmlns:cx1="http://schemas.microsoft.com/office/drawing/2015/9/8/chartex" xmlns:cx2="http://schemas.microsoft.com/office/drawing/2015/10/21/chartex" xmlns:cx3="http://schemas.microsoft.com/office/drawing/2016/5/9/chartex" xmlns:cx4="http://schemas.microsoft.com/office/drawing/2016/5/10/chartex" xmlns:cx5="http://schemas.microsoft.com/office/drawing/2016/5/11/chartex" xmlns:cx6="http://schemas.microsoft.com/office/drawing/2016/5/12/chartex" xmlns:cx7="http://schemas.microsoft.com/office/drawing/2016/5/13/chartex" xmlns:cx8="http://schemas.microsoft.com/office/drawing/2016/5/14/chartex" xmlns:mc="http://schemas.openxmlformats.org/markup-compatibility/2006" xmlns:aink="http://schemas.microsoft.com/office/drawing/2016/ink" xmlns:am3d="http://schemas.microsoft.com/office/drawing/2017/model3d" xmlns:o="urn:schemas-microsoft-com:office:office" xmlns:oel="http://schemas.microsoft.com/office/2019/extlst" xmlns:r="http://schemas.openxmlformats.org/officeDocument/2006/relationships" xmlns:m="http://schemas.openxmlformats.org/officeDocument/2006/math" xmlns:v="urn:schemas-microsoft-com:vml" xmlns:wp14="http://schemas.microsoft.com/office/word/2010/wordprocessingDrawing" xmlns:wp="http://schemas.openxmlformats.org/drawingml/2006/wordprocessingDrawing" xmlns:w10="urn:schemas-microsoft-com:office:word" xmlns:w="http://schemas.openxmlformats.org/wordprocessingml/2006/main" xmlns:w14="http://schemas.microsoft.com/office/word/2010/wordml" xmlns:w15="http://schemas.microsoft.com/office/word/2012/wordml" xmlns:w16cex="http://schemas.microsoft.com/office/word/2018/wordml/cex" xmlns:w16cid="http://schemas.microsoft.com/office/word/2016/wordml/cid" xmlns:w16="http://schemas.microsoft.com/office/word/2018/wordml" xmlns:w16du="http://schemas.microsoft.com/office/word/2023/wordml/word16du" xmlns:w16sdtdh="http://schemas.microsoft.com/office/word/2020/wordml/sdtdatahash" xmlns:w16se="http://schemas.microsoft.com/office/word/2015/wordml/symex" xmlns:wpg="http://schemas.microsoft.com/office/word/2010/wordprocessingGroup" xmlns:wpi="http://schemas.microsoft.com/office/word/2010/wordprocessingInk" xmlns:wne="http://schemas.microsoft.com/office/word/2006/wordml" xmlns:wps="http://schemas.microsoft.com/office/word/2010/wordprocessingShape" mc:Ignorable="w14 w15 w16se w16cid w16 w16cex w16sdtdh wp14">
   <w:p>
     <w:pPr>
       <w:pStyle w:val="Header"/>
@@ -1056,11 +1095,11 @@
 </file>
 
 <file path=word/numbering.xml><?xml version="1.0" encoding="utf-8"?>
-<w:numbering xmlns:wpc="http://schemas.microsoft.com/office/word/2010/wordprocessingCanvas" xmlns:cx="http://schemas.microsoft.com/office/drawing/2014/chartex" xmlns:cx1="http://schemas.microsoft.com/office/drawing/2015/9/8/chartex" xmlns:cx2="http://schemas.microsoft.com/office/drawing/2015/10/21/chartex" xmlns:cx3="http://schemas.microsoft.com/office/drawing/2016/5/9/chartex" xmlns:cx4="http://schemas.microsoft.com/office/drawing/2016/5/10/chartex" xmlns:cx5="http://schemas.microsoft.com/office/drawing/2016/5/11/chartex" xmlns:cx6="http://schemas.microsoft.com/office/drawing/2016/5/12/chartex" xmlns:cx7="http://schemas.microsoft.com/office/drawing/2016/5/13/chartex" xmlns:cx8="http://schemas.microsoft.com/office/drawing/2016/5/14/chartex" xmlns:mc="http://schemas.openxmlformats.org/markup-compatibility/2006" xmlns:aink="http://schemas.microsoft.com/office/drawing/2016/ink" xmlns:am3d="http://schemas.microsoft.com/office/drawing/2017/model3d" xmlns:o="urn:schemas-microsoft-com:office:office" xmlns:r="http://schemas.openxmlformats.org/officeDocument/2006/relationships" xmlns:m="http://schemas.openxmlformats.org/officeDocument/2006/math" xmlns:v="urn:schemas-microsoft-com:vml" xmlns:wp14="http://schemas.microsoft.com/office/word/2010/wordprocessingDrawing" xmlns:wp="http://schemas.openxmlformats.org/drawingml/2006/wordprocessingDrawing" xmlns:w10="urn:schemas-microsoft-com:office:word" xmlns:w="http://schemas.openxmlformats.org/wordprocessingml/2006/main" xmlns:w14="http://schemas.microsoft.com/office/word/2010/wordml" xmlns:w15="http://schemas.microsoft.com/office/word/2012/wordml" xmlns:w16cex="http://schemas.microsoft.com/office/word/2018/wordml/cex" xmlns:w16cid="http://schemas.microsoft.com/office/word/2016/wordml/cid" xmlns:w16="http://schemas.microsoft.com/office/word/2018/wordml" xmlns:w16se="http://schemas.microsoft.com/office/word/2015/wordml/symex" xmlns:wpg="http://schemas.microsoft.com/office/word/2010/wordprocessingGroup" xmlns:wpi="http://schemas.microsoft.com/office/word/2010/wordprocessingInk" xmlns:wne="http://schemas.microsoft.com/office/word/2006/wordml" xmlns:wps="http://schemas.microsoft.com/office/word/2010/wordprocessingShape" mc:Ignorable="w14 w15 w16se w16cid w16 w16cex wp14">
+<w:numbering xmlns:wpc="http://schemas.microsoft.com/office/word/2010/wordprocessingCanvas" xmlns:cx="http://schemas.microsoft.com/office/drawing/2014/chartex" xmlns:cx1="http://schemas.microsoft.com/office/drawing/2015/9/8/chartex" xmlns:cx2="http://schemas.microsoft.com/office/drawing/2015/10/21/chartex" xmlns:cx3="http://schemas.microsoft.com/office/drawing/2016/5/9/chartex" xmlns:cx4="http://schemas.microsoft.com/office/drawing/2016/5/10/chartex" xmlns:cx5="http://schemas.microsoft.com/office/drawing/2016/5/11/chartex" xmlns:cx6="http://schemas.microsoft.com/office/drawing/2016/5/12/chartex" xmlns:cx7="http://schemas.microsoft.com/office/drawing/2016/5/13/chartex" xmlns:cx8="http://schemas.microsoft.com/office/drawing/2016/5/14/chartex" xmlns:mc="http://schemas.openxmlformats.org/markup-compatibility/2006" xmlns:aink="http://schemas.microsoft.com/office/drawing/2016/ink" xmlns:am3d="http://schemas.microsoft.com/office/drawing/2017/model3d" xmlns:o="urn:schemas-microsoft-com:office:office" xmlns:oel="http://schemas.microsoft.com/office/2019/extlst" xmlns:r="http://schemas.openxmlformats.org/officeDocument/2006/relationships" xmlns:m="http://schemas.openxmlformats.org/officeDocument/2006/math" xmlns:v="urn:schemas-microsoft-com:vml" xmlns:wp14="http://schemas.microsoft.com/office/word/2010/wordprocessingDrawing" xmlns:wp="http://schemas.openxmlformats.org/drawingml/2006/wordprocessingDrawing" xmlns:w10="urn:schemas-microsoft-com:office:word" xmlns:w="http://schemas.openxmlformats.org/wordprocessingml/2006/main" xmlns:w14="http://schemas.microsoft.com/office/word/2010/wordml" xmlns:w15="http://schemas.microsoft.com/office/word/2012/wordml" xmlns:w16cex="http://schemas.microsoft.com/office/word/2018/wordml/cex" xmlns:w16cid="http://schemas.microsoft.com/office/word/2016/wordml/cid" xmlns:w16="http://schemas.microsoft.com/office/word/2018/wordml" xmlns:w16du="http://schemas.microsoft.com/office/word/2023/wordml/word16du" xmlns:w16sdtdh="http://schemas.microsoft.com/office/word/2020/wordml/sdtdatahash" xmlns:w16se="http://schemas.microsoft.com/office/word/2015/wordml/symex" xmlns:wpg="http://schemas.microsoft.com/office/word/2010/wordprocessingGroup" xmlns:wpi="http://schemas.microsoft.com/office/word/2010/wordprocessingInk" xmlns:wne="http://schemas.microsoft.com/office/word/2006/wordml" xmlns:wps="http://schemas.microsoft.com/office/word/2010/wordprocessingShape" mc:Ignorable="w14 w15 w16se w16cid w16 w16cex w16sdtdh wp14">
   <w:abstractNum w:abstractNumId="0" w15:restartNumberingAfterBreak="0">
     <w:nsid w:val="41424F7F"/>
     <w:multiLevelType w:val="hybridMultilevel"/>
-    <w:tmpl w:val="0846DB4C"/>
+    <w:tmpl w:val="87F06E16"/>
     <w:lvl w:ilvl="0" w:tplc="0409000F">
       <w:start w:val="1"/>
       <w:numFmt w:val="decimal"/>
@@ -1070,14 +1109,17 @@
         <w:ind w:left="765" w:hanging="360"/>
       </w:pPr>
     </w:lvl>
-    <w:lvl w:ilvl="1" w:tplc="04090019">
+    <w:lvl w:ilvl="1" w:tplc="04090001">
       <w:start w:val="1"/>
-      <w:numFmt w:val="lowerLetter"/>
-      <w:lvlText w:val="%2."/>
+      <w:numFmt w:val="bullet"/>
+      <w:lvlText w:val=""/>
       <w:lvlJc w:val="left"/>
       <w:pPr>
         <w:ind w:left="1485" w:hanging="360"/>
       </w:pPr>
+      <w:rPr>
+        <w:rFonts w:ascii="Symbol" w:hAnsi="Symbol" w:hint="default"/>
+      </w:rPr>
     </w:lvl>
     <w:lvl w:ilvl="2" w:tplc="0409001B" w:tentative="1">
       <w:start w:val="1"/>
@@ -1143,14 +1185,14 @@
       </w:pPr>
     </w:lvl>
   </w:abstractNum>
-  <w:num w:numId="1">
+  <w:num w:numId="1" w16cid:durableId="422454709">
     <w:abstractNumId w:val="0"/>
   </w:num>
 </w:numbering>
 </file>
 
 <file path=word/styles.xml><?xml version="1.0" encoding="utf-8"?>
-<w:styles xmlns:mc="http://schemas.openxmlformats.org/markup-compatibility/2006" xmlns:r="http://schemas.openxmlformats.org/officeDocument/2006/relationships" xmlns:w="http://schemas.openxmlformats.org/wordprocessingml/2006/main" xmlns:w14="http://schemas.microsoft.com/office/word/2010/wordml" xmlns:w15="http://schemas.microsoft.com/office/word/2012/wordml" xmlns:w16cex="http://schemas.microsoft.com/office/word/2018/wordml/cex" xmlns:w16cid="http://schemas.microsoft.com/office/word/2016/wordml/cid" xmlns:w16="http://schemas.microsoft.com/office/word/2018/wordml" xmlns:w16se="http://schemas.microsoft.com/office/word/2015/wordml/symex" mc:Ignorable="w14 w15 w16se w16cid w16 w16cex">
+<w:styles xmlns:mc="http://schemas.openxmlformats.org/markup-compatibility/2006" xmlns:r="http://schemas.openxmlformats.org/officeDocument/2006/relationships" xmlns:w="http://schemas.openxmlformats.org/wordprocessingml/2006/main" xmlns:w14="http://schemas.microsoft.com/office/word/2010/wordml" xmlns:w15="http://schemas.microsoft.com/office/word/2012/wordml" xmlns:w16cex="http://schemas.microsoft.com/office/word/2018/wordml/cex" xmlns:w16cid="http://schemas.microsoft.com/office/word/2016/wordml/cid" xmlns:w16="http://schemas.microsoft.com/office/word/2018/wordml" xmlns:w16sdtdh="http://schemas.microsoft.com/office/word/2020/wordml/sdtdatahash" xmlns:w16se="http://schemas.microsoft.com/office/word/2015/wordml/symex" mc:Ignorable="w14 w15 w16se w16cid w16 w16cex w16sdtdh">
   <w:docDefaults>
     <w:rPrDefault>
       <w:rPr>
@@ -1817,7 +1859,7 @@
 </file>
 
 <file path=word/glossary/document.xml><?xml version="1.0" encoding="utf-8"?>
-<w:glossaryDocument xmlns:wpc="http://schemas.microsoft.com/office/word/2010/wordprocessingCanvas" xmlns:cx="http://schemas.microsoft.com/office/drawing/2014/chartex" xmlns:cx1="http://schemas.microsoft.com/office/drawing/2015/9/8/chartex" xmlns:cx2="http://schemas.microsoft.com/office/drawing/2015/10/21/chartex" xmlns:cx3="http://schemas.microsoft.com/office/drawing/2016/5/9/chartex" xmlns:cx4="http://schemas.microsoft.com/office/drawing/2016/5/10/chartex" xmlns:cx5="http://schemas.microsoft.com/office/drawing/2016/5/11/chartex" xmlns:cx6="http://schemas.microsoft.com/office/drawing/2016/5/12/chartex" xmlns:cx7="http://schemas.microsoft.com/office/drawing/2016/5/13/chartex" xmlns:cx8="http://schemas.microsoft.com/office/drawing/2016/5/14/chartex" xmlns:mc="http://schemas.openxmlformats.org/markup-compatibility/2006" xmlns:aink="http://schemas.microsoft.com/office/drawing/2016/ink" xmlns:am3d="http://schemas.microsoft.com/office/drawing/2017/model3d" xmlns:o="urn:schemas-microsoft-com:office:office" xmlns:r="http://schemas.openxmlformats.org/officeDocument/2006/relationships" xmlns:m="http://schemas.openxmlformats.org/officeDocument/2006/math" xmlns:v="urn:schemas-microsoft-com:vml" xmlns:wp14="http://schemas.microsoft.com/office/word/2010/wordprocessingDrawing" xmlns:wp="http://schemas.openxmlformats.org/drawingml/2006/wordprocessingDrawing" xmlns:w10="urn:schemas-microsoft-com:office:word" xmlns:w="http://schemas.openxmlformats.org/wordprocessingml/2006/main" xmlns:w14="http://schemas.microsoft.com/office/word/2010/wordml" xmlns:w15="http://schemas.microsoft.com/office/word/2012/wordml" xmlns:w16cex="http://schemas.microsoft.com/office/word/2018/wordml/cex" xmlns:w16cid="http://schemas.microsoft.com/office/word/2016/wordml/cid" xmlns:w16="http://schemas.microsoft.com/office/word/2018/wordml" xmlns:w16se="http://schemas.microsoft.com/office/word/2015/wordml/symex" xmlns:wpg="http://schemas.microsoft.com/office/word/2010/wordprocessingGroup" xmlns:wpi="http://schemas.microsoft.com/office/word/2010/wordprocessingInk" xmlns:wne="http://schemas.microsoft.com/office/word/2006/wordml" xmlns:wps="http://schemas.microsoft.com/office/word/2010/wordprocessingShape" mc:Ignorable="w14 w15 w16se w16cid w16 w16cex wp14">
+<w:glossaryDocument xmlns:wpc="http://schemas.microsoft.com/office/word/2010/wordprocessingCanvas" xmlns:cx="http://schemas.microsoft.com/office/drawing/2014/chartex" xmlns:cx1="http://schemas.microsoft.com/office/drawing/2015/9/8/chartex" xmlns:cx2="http://schemas.microsoft.com/office/drawing/2015/10/21/chartex" xmlns:cx3="http://schemas.microsoft.com/office/drawing/2016/5/9/chartex" xmlns:cx4="http://schemas.microsoft.com/office/drawing/2016/5/10/chartex" xmlns:cx5="http://schemas.microsoft.com/office/drawing/2016/5/11/chartex" xmlns:cx6="http://schemas.microsoft.com/office/drawing/2016/5/12/chartex" xmlns:cx7="http://schemas.microsoft.com/office/drawing/2016/5/13/chartex" xmlns:cx8="http://schemas.microsoft.com/office/drawing/2016/5/14/chartex" xmlns:mc="http://schemas.openxmlformats.org/markup-compatibility/2006" xmlns:aink="http://schemas.microsoft.com/office/drawing/2016/ink" xmlns:am3d="http://schemas.microsoft.com/office/drawing/2017/model3d" xmlns:o="urn:schemas-microsoft-com:office:office" xmlns:oel="http://schemas.microsoft.com/office/2019/extlst" xmlns:r="http://schemas.openxmlformats.org/officeDocument/2006/relationships" xmlns:m="http://schemas.openxmlformats.org/officeDocument/2006/math" xmlns:v="urn:schemas-microsoft-com:vml" xmlns:wp14="http://schemas.microsoft.com/office/word/2010/wordprocessingDrawing" xmlns:wp="http://schemas.openxmlformats.org/drawingml/2006/wordprocessingDrawing" xmlns:w10="urn:schemas-microsoft-com:office:word" xmlns:w="http://schemas.openxmlformats.org/wordprocessingml/2006/main" xmlns:w14="http://schemas.microsoft.com/office/word/2010/wordml" xmlns:w15="http://schemas.microsoft.com/office/word/2012/wordml" xmlns:w16cex="http://schemas.microsoft.com/office/word/2018/wordml/cex" xmlns:w16cid="http://schemas.microsoft.com/office/word/2016/wordml/cid" xmlns:w16="http://schemas.microsoft.com/office/word/2018/wordml" xmlns:w16du="http://schemas.microsoft.com/office/word/2023/wordml/word16du" xmlns:w16sdtdh="http://schemas.microsoft.com/office/word/2020/wordml/sdtdatahash" xmlns:w16se="http://schemas.microsoft.com/office/word/2015/wordml/symex" xmlns:wpg="http://schemas.microsoft.com/office/word/2010/wordprocessingGroup" xmlns:wpi="http://schemas.microsoft.com/office/word/2010/wordprocessingInk" xmlns:wne="http://schemas.microsoft.com/office/word/2006/wordml" xmlns:wps="http://schemas.microsoft.com/office/word/2010/wordprocessingShape" mc:Ignorable="w14 w15 w16se w16cid w16 w16cex w16sdtdh wp14">
   <w:docParts>
     <w:docPart>
       <w:docPartPr>
@@ -1850,13 +1892,13 @@
 </file>
 
 <file path=word/glossary/fontTable.xml><?xml version="1.0" encoding="utf-8"?>
-<w:fonts xmlns:mc="http://schemas.openxmlformats.org/markup-compatibility/2006" xmlns:r="http://schemas.openxmlformats.org/officeDocument/2006/relationships" xmlns:w="http://schemas.openxmlformats.org/wordprocessingml/2006/main" xmlns:w14="http://schemas.microsoft.com/office/word/2010/wordml" xmlns:w15="http://schemas.microsoft.com/office/word/2012/wordml" xmlns:w16cex="http://schemas.microsoft.com/office/word/2018/wordml/cex" xmlns:w16cid="http://schemas.microsoft.com/office/word/2016/wordml/cid" xmlns:w16="http://schemas.microsoft.com/office/word/2018/wordml" xmlns:w16se="http://schemas.microsoft.com/office/word/2015/wordml/symex" mc:Ignorable="w14 w15 w16se w16cid w16 w16cex">
-  <w:font w:name="Calibri">
-    <w:panose1 w:val="020F0502020204030204"/>
-    <w:charset w:val="00"/>
-    <w:family w:val="swiss"/>
+<w:fonts xmlns:mc="http://schemas.openxmlformats.org/markup-compatibility/2006" xmlns:r="http://schemas.openxmlformats.org/officeDocument/2006/relationships" xmlns:w="http://schemas.openxmlformats.org/wordprocessingml/2006/main" xmlns:w14="http://schemas.microsoft.com/office/word/2010/wordml" xmlns:w15="http://schemas.microsoft.com/office/word/2012/wordml" xmlns:w16cex="http://schemas.microsoft.com/office/word/2018/wordml/cex" xmlns:w16cid="http://schemas.microsoft.com/office/word/2016/wordml/cid" xmlns:w16="http://schemas.microsoft.com/office/word/2018/wordml" xmlns:w16sdtdh="http://schemas.microsoft.com/office/word/2020/wordml/sdtdatahash" xmlns:w16se="http://schemas.microsoft.com/office/word/2015/wordml/symex" mc:Ignorable="w14 w15 w16se w16cid w16 w16cex w16sdtdh">
+  <w:font w:name="Symbol">
+    <w:panose1 w:val="05050102010706020507"/>
+    <w:charset w:val="02"/>
+    <w:family w:val="roman"/>
     <w:pitch w:val="variable"/>
-    <w:sig w:usb0="E4002EFF" w:usb1="C000247B" w:usb2="00000009" w:usb3="00000000" w:csb0="000001FF" w:csb1="00000000"/>
+    <w:sig w:usb0="00000000" w:usb1="10000000" w:usb2="00000000" w:usb3="00000000" w:csb0="80000000" w:csb1="00000000"/>
   </w:font>
   <w:font w:name="Times New Roman">
     <w:panose1 w:val="02020603050405020304"/>
@@ -1864,6 +1906,13 @@
     <w:family w:val="roman"/>
     <w:pitch w:val="variable"/>
     <w:sig w:usb0="E0002EFF" w:usb1="C000785B" w:usb2="00000009" w:usb3="00000000" w:csb0="000001FF" w:csb1="00000000"/>
+  </w:font>
+  <w:font w:name="Calibri">
+    <w:panose1 w:val="020F0502020204030204"/>
+    <w:charset w:val="00"/>
+    <w:family w:val="swiss"/>
+    <w:pitch w:val="variable"/>
+    <w:sig w:usb0="E4002EFF" w:usb1="C000247B" w:usb2="00000009" w:usb3="00000000" w:csb0="000001FF" w:csb1="00000000"/>
   </w:font>
   <w:font w:name="Calibri Light">
     <w:panose1 w:val="020F0302020204030204"/>
@@ -1876,7 +1925,7 @@
 </file>
 
 <file path=word/glossary/settings.xml><?xml version="1.0" encoding="utf-8"?>
-<w:settings xmlns:mc="http://schemas.openxmlformats.org/markup-compatibility/2006" xmlns:o="urn:schemas-microsoft-com:office:office" xmlns:r="http://schemas.openxmlformats.org/officeDocument/2006/relationships" xmlns:m="http://schemas.openxmlformats.org/officeDocument/2006/math" xmlns:v="urn:schemas-microsoft-com:vml" xmlns:w10="urn:schemas-microsoft-com:office:word" xmlns:w="http://schemas.openxmlformats.org/wordprocessingml/2006/main" xmlns:w14="http://schemas.microsoft.com/office/word/2010/wordml" xmlns:w15="http://schemas.microsoft.com/office/word/2012/wordml" xmlns:w16cex="http://schemas.microsoft.com/office/word/2018/wordml/cex" xmlns:w16cid="http://schemas.microsoft.com/office/word/2016/wordml/cid" xmlns:w16="http://schemas.microsoft.com/office/word/2018/wordml" xmlns:w16se="http://schemas.microsoft.com/office/word/2015/wordml/symex" xmlns:sl="http://schemas.openxmlformats.org/schemaLibrary/2006/main" mc:Ignorable="w14 w15 w16se w16cid w16 w16cex">
+<w:settings xmlns:mc="http://schemas.openxmlformats.org/markup-compatibility/2006" xmlns:o="urn:schemas-microsoft-com:office:office" xmlns:r="http://schemas.openxmlformats.org/officeDocument/2006/relationships" xmlns:m="http://schemas.openxmlformats.org/officeDocument/2006/math" xmlns:v="urn:schemas-microsoft-com:vml" xmlns:w10="urn:schemas-microsoft-com:office:word" xmlns:w="http://schemas.openxmlformats.org/wordprocessingml/2006/main" xmlns:w14="http://schemas.microsoft.com/office/word/2010/wordml" xmlns:w15="http://schemas.microsoft.com/office/word/2012/wordml" xmlns:w16cex="http://schemas.microsoft.com/office/word/2018/wordml/cex" xmlns:w16cid="http://schemas.microsoft.com/office/word/2016/wordml/cid" xmlns:w16="http://schemas.microsoft.com/office/word/2018/wordml" xmlns:w16sdtdh="http://schemas.microsoft.com/office/word/2020/wordml/sdtdatahash" xmlns:w16se="http://schemas.microsoft.com/office/word/2015/wordml/symex" xmlns:sl="http://schemas.openxmlformats.org/schemaLibrary/2006/main" mc:Ignorable="w14 w15 w16se w16cid w16 w16cex w16sdtdh">
   <w:view w:val="normal"/>
   <w:revisionView w:comments="0"/>
   <w:defaultTabStop w:val="720"/>
@@ -1918,7 +1967,7 @@
 </file>
 
 <file path=word/glossary/styles.xml><?xml version="1.0" encoding="utf-8"?>
-<w:styles xmlns:mc="http://schemas.openxmlformats.org/markup-compatibility/2006" xmlns:r="http://schemas.openxmlformats.org/officeDocument/2006/relationships" xmlns:w="http://schemas.openxmlformats.org/wordprocessingml/2006/main" xmlns:w14="http://schemas.microsoft.com/office/word/2010/wordml" xmlns:w15="http://schemas.microsoft.com/office/word/2012/wordml" xmlns:w16cex="http://schemas.microsoft.com/office/word/2018/wordml/cex" xmlns:w16cid="http://schemas.microsoft.com/office/word/2016/wordml/cid" xmlns:w16="http://schemas.microsoft.com/office/word/2018/wordml" xmlns:w16se="http://schemas.microsoft.com/office/word/2015/wordml/symex" mc:Ignorable="w14 w15 w16se w16cid w16 w16cex">
+<w:styles xmlns:mc="http://schemas.openxmlformats.org/markup-compatibility/2006" xmlns:r="http://schemas.openxmlformats.org/officeDocument/2006/relationships" xmlns:w="http://schemas.openxmlformats.org/wordprocessingml/2006/main" xmlns:w14="http://schemas.microsoft.com/office/word/2010/wordml" xmlns:w15="http://schemas.microsoft.com/office/word/2012/wordml" xmlns:w16cex="http://schemas.microsoft.com/office/word/2018/wordml/cex" xmlns:w16cid="http://schemas.microsoft.com/office/word/2016/wordml/cid" xmlns:w16="http://schemas.microsoft.com/office/word/2018/wordml" xmlns:w16sdtdh="http://schemas.microsoft.com/office/word/2020/wordml/sdtdatahash" xmlns:w16se="http://schemas.microsoft.com/office/word/2015/wordml/symex" mc:Ignorable="w14 w15 w16se w16cid w16 w16cex w16sdtdh">
   <w:docDefaults>
     <w:rPrDefault>
       <w:rPr>
@@ -2363,7 +2412,7 @@
 </file>
 
 <file path=word/glossary/webSettings.xml><?xml version="1.0" encoding="utf-8"?>
-<w:webSettings xmlns:mc="http://schemas.openxmlformats.org/markup-compatibility/2006" xmlns:r="http://schemas.openxmlformats.org/officeDocument/2006/relationships" xmlns:w="http://schemas.openxmlformats.org/wordprocessingml/2006/main" xmlns:w14="http://schemas.microsoft.com/office/word/2010/wordml" xmlns:w15="http://schemas.microsoft.com/office/word/2012/wordml" xmlns:w16cex="http://schemas.microsoft.com/office/word/2018/wordml/cex" xmlns:w16cid="http://schemas.microsoft.com/office/word/2016/wordml/cid" xmlns:w16="http://schemas.microsoft.com/office/word/2018/wordml" xmlns:w16se="http://schemas.microsoft.com/office/word/2015/wordml/symex" mc:Ignorable="w14 w15 w16se w16cid w16 w16cex">
+<w:webSettings xmlns:mc="http://schemas.openxmlformats.org/markup-compatibility/2006" xmlns:r="http://schemas.openxmlformats.org/officeDocument/2006/relationships" xmlns:w="http://schemas.openxmlformats.org/wordprocessingml/2006/main" xmlns:w14="http://schemas.microsoft.com/office/word/2010/wordml" xmlns:w15="http://schemas.microsoft.com/office/word/2012/wordml" xmlns:w16cex="http://schemas.microsoft.com/office/word/2018/wordml/cex" xmlns:w16cid="http://schemas.microsoft.com/office/word/2016/wordml/cid" xmlns:w16="http://schemas.microsoft.com/office/word/2018/wordml" xmlns:w16sdtdh="http://schemas.microsoft.com/office/word/2020/wordml/sdtdatahash" xmlns:w16se="http://schemas.microsoft.com/office/word/2015/wordml/symex" mc:Ignorable="w14 w15 w16se w16cid w16 w16cex w16sdtdh">
   <w:optimizeForBrowser/>
   <w:allowPNG/>
 </w:webSettings>
@@ -2632,7 +2681,7 @@
 
 <file path=customXml/item1.xml><?xml version="1.0" encoding="utf-8"?>
 <CoverPageProperties xmlns="http://schemas.microsoft.com/office/2006/coverPageProps">
-  <PublishDate>2023-03-01T00:00:00</PublishDate>
+  <PublishDate>2023-07-20T00:00:00</PublishDate>
   <Abstract/>
   <CompanyAddress/>
   <CompanyPhone/>

</xml_diff>

<commit_message>
Finish Complaint codes support
</commit_message>
<xml_diff>
--- a/eDiscovery_EDMS_Uploader.docx
+++ b/eDiscovery_EDMS_Uploader.docx
@@ -38,7 +38,15 @@
         <w:t>eDiscovery EDMS Uploader</w:t>
       </w:r>
       <w:r>
-        <w:t xml:space="preserve"> is designed to ease the workflow of uploading files to: the Case</w:t>
+        <w:t xml:space="preserve"> is designed to ease the workflow of uploading files </w:t>
+      </w:r>
+      <w:proofErr w:type="gramStart"/>
+      <w:r>
+        <w:t>to:</w:t>
+      </w:r>
+      <w:proofErr w:type="gramEnd"/>
+      <w:r>
+        <w:t xml:space="preserve"> the Case</w:t>
       </w:r>
       <w:r>
         <w:t xml:space="preserve"> </w:t>
@@ -67,6 +75,7 @@
       <w:r>
         <w:t xml:space="preserve">via </w:t>
       </w:r>
+      <w:proofErr w:type="spellStart"/>
       <w:r>
         <w:rPr>
           <w:i/>
@@ -74,6 +83,7 @@
         </w:rPr>
         <w:t>eShare</w:t>
       </w:r>
+      <w:proofErr w:type="spellEnd"/>
       <w:r>
         <w:t>; and to private retained attorneys via attachments in an Email that will be encrypted by the City’s server.</w:t>
       </w:r>
@@ -117,11 +127,21 @@
     </w:p>
     <w:p>
       <w:r>
-        <w:t>Before any digital media files may be disclosed</w:t>
+        <w:t xml:space="preserve">Before </w:t>
+      </w:r>
+      <w:r>
+        <w:t xml:space="preserve">making any </w:t>
+      </w:r>
+      <w:r>
+        <w:t>disclos</w:t>
+      </w:r>
+      <w:r>
+        <w:t>ures</w:t>
       </w:r>
       <w:r>
         <w:t xml:space="preserve"> via </w:t>
       </w:r>
+      <w:proofErr w:type="spellStart"/>
       <w:r>
         <w:rPr>
           <w:i/>
@@ -129,6 +149,7 @@
         </w:rPr>
         <w:t>eShare</w:t>
       </w:r>
+      <w:proofErr w:type="spellEnd"/>
       <w:r>
         <w:t xml:space="preserve">, the initial discovery with a coversheet containing barcodes </w:t>
       </w:r>
@@ -142,19 +163,24 @@
         <w:t xml:space="preserve"> court case number!) </w:t>
       </w:r>
       <w:r>
-        <w:t xml:space="preserve">generated from CMS should be scanned into the system using existing procedures. </w:t>
+        <w:t>generated from CMS should be scanned into the system using existing procedures.</w:t>
+      </w:r>
+      <w:r>
+        <w:t xml:space="preserve"> Alternatively, make sure a complaint has been uploaded and the defendant’s name is listed on a text file in the root of the case folder.</w:t>
       </w:r>
     </w:p>
     <w:p>
       <w:r>
         <w:t xml:space="preserve">Folders, digital media files, or compressed (zipped) folders may all be sent to the Case File Archive and </w:t>
       </w:r>
+      <w:proofErr w:type="spellStart"/>
       <w:r>
         <w:rPr>
           <w:i/>
         </w:rPr>
         <w:t>eShare</w:t>
       </w:r>
+      <w:proofErr w:type="spellEnd"/>
       <w:r>
         <w:t xml:space="preserve"> using the </w:t>
       </w:r>
@@ -388,25 +414,41 @@
           <w:rFonts w:ascii="Calibri" w:hAnsi="Calibri"/>
           <w:b/>
         </w:rPr>
-        <w:t>City Attorney CaseFile Archive</w:t>
+        <w:t xml:space="preserve">City Attorney </w:t>
+      </w:r>
+      <w:proofErr w:type="spellStart"/>
+      <w:r>
+        <w:rPr>
+          <w:rFonts w:ascii="Calibri" w:hAnsi="Calibri"/>
+          <w:b/>
+        </w:rPr>
+        <w:t>CaseFile</w:t>
+      </w:r>
+      <w:proofErr w:type="spellEnd"/>
+      <w:r>
+        <w:rPr>
+          <w:rFonts w:ascii="Calibri" w:hAnsi="Calibri"/>
+          <w:b/>
+        </w:rPr>
+        <w:t xml:space="preserve"> Archive</w:t>
       </w:r>
       <w:r>
         <w:t xml:space="preserve"> </w:t>
       </w:r>
       <w:r>
-        <w:t xml:space="preserve">to add the </w:t>
+        <w:t xml:space="preserve">to </w:t>
+      </w:r>
+      <w:r>
+        <w:t xml:space="preserve">only </w:t>
+      </w:r>
+      <w:r>
+        <w:t xml:space="preserve">add the </w:t>
       </w:r>
       <w:r>
         <w:t>file</w:t>
       </w:r>
       <w:r>
-        <w:t xml:space="preserve"> to </w:t>
-      </w:r>
-      <w:r>
-        <w:t xml:space="preserve">only </w:t>
-      </w:r>
-      <w:r>
-        <w:t xml:space="preserve">the Case File Archive. </w:t>
+        <w:t xml:space="preserve"> to the Case File Archive. </w:t>
       </w:r>
     </w:p>
     <w:p>
@@ -478,26 +520,84 @@
         </w:numPr>
       </w:pPr>
       <w:r>
-        <w:t xml:space="preserve">Select the </w:t>
+        <w:t xml:space="preserve">If your case has multiple Defendants and your disclosure does not have barcodes, select the </w:t>
       </w:r>
       <w:r>
         <w:rPr>
           <w:b/>
           <w:bCs/>
         </w:rPr>
+        <w:t>Defendant</w:t>
+      </w:r>
+      <w:r>
+        <w:t xml:space="preserve"> name.</w:t>
+      </w:r>
+    </w:p>
+    <w:p>
+      <w:pPr>
+        <w:pStyle w:val="ListParagraph"/>
+        <w:numPr>
+          <w:ilvl w:val="0"/>
+          <w:numId w:val="1"/>
+        </w:numPr>
+      </w:pPr>
+      <w:r>
+        <w:t>Optionally, s</w:t>
+      </w:r>
+      <w:r>
+        <w:t xml:space="preserve">elect the </w:t>
+      </w:r>
+      <w:r>
+        <w:rPr>
+          <w:b/>
+          <w:bCs/>
+        </w:rPr>
         <w:t>Type of File</w:t>
       </w:r>
       <w:r>
         <w:t xml:space="preserve"> i</w:t>
       </w:r>
       <w:r>
-        <w:t>f you want it to go into a specific case subfolder.</w:t>
-      </w:r>
-      <w:r>
-        <w:t xml:space="preserve"> Most media files will automatically be placed in the correct folder by the server.</w:t>
-      </w:r>
-      <w:r>
-        <w:t xml:space="preserve"> Also, files that follow the published naming conventions will go to the correct folders. Note that the options here have changed:</w:t>
+        <w:t>f you want it to go into a specific subfolder.</w:t>
+      </w:r>
+      <w:r>
+        <w:t xml:space="preserve"> Most media files </w:t>
+      </w:r>
+      <w:r>
+        <w:t xml:space="preserve">and </w:t>
+      </w:r>
+      <w:r>
+        <w:t>files</w:t>
+      </w:r>
+      <w:r>
+        <w:t xml:space="preserve"> that follow</w:t>
+      </w:r>
+      <w:r>
+        <w:t xml:space="preserve"> the</w:t>
+      </w:r>
+      <w:r>
+        <w:t xml:space="preserve"> naming conventions</w:t>
+      </w:r>
+      <w:r>
+        <w:t xml:space="preserve"> </w:t>
+      </w:r>
+      <w:r>
+        <w:t xml:space="preserve">will be </w:t>
+      </w:r>
+      <w:r>
+        <w:t>saved</w:t>
+      </w:r>
+      <w:r>
+        <w:t xml:space="preserve"> in the correct folder by the server</w:t>
+      </w:r>
+      <w:r>
+        <w:t xml:space="preserve"> without using this option</w:t>
+      </w:r>
+      <w:r>
+        <w:t>.</w:t>
+      </w:r>
+      <w:r>
+        <w:t xml:space="preserve"> Note that the options here have changed:</w:t>
       </w:r>
     </w:p>
     <w:p>
@@ -521,7 +621,15 @@
         </w:numPr>
       </w:pPr>
       <w:r>
-        <w:t>Old folders are available below the separator.</w:t>
+        <w:t xml:space="preserve">Old folders are available </w:t>
+      </w:r>
+      <w:proofErr w:type="gramStart"/>
+      <w:r>
+        <w:t>below</w:t>
+      </w:r>
+      <w:proofErr w:type="gramEnd"/>
+      <w:r>
+        <w:t xml:space="preserve"> the separator.</w:t>
       </w:r>
     </w:p>
     <w:p>
@@ -536,10 +644,287 @@
         <w:t xml:space="preserve">Select any </w:t>
       </w:r>
       <w:r>
-        <w:t xml:space="preserve">additional </w:t>
-      </w:r>
-      <w:r>
-        <w:t>options you need.</w:t>
+        <w:t>A</w:t>
+      </w:r>
+      <w:r>
+        <w:t xml:space="preserve">dditional </w:t>
+      </w:r>
+      <w:r>
+        <w:t>O</w:t>
+      </w:r>
+      <w:r>
+        <w:t>ptions you need</w:t>
+      </w:r>
+      <w:r>
+        <w:t>:</w:t>
+      </w:r>
+    </w:p>
+    <w:p>
+      <w:pPr>
+        <w:pStyle w:val="ListParagraph"/>
+        <w:numPr>
+          <w:ilvl w:val="1"/>
+          <w:numId w:val="1"/>
+        </w:numPr>
+      </w:pPr>
+      <w:r>
+        <w:rPr>
+          <w:b/>
+          <w:bCs/>
+        </w:rPr>
+        <w:t>Add eDiscovery Cover Sheet</w:t>
+      </w:r>
+      <w:r>
+        <w:t xml:space="preserve"> </w:t>
+      </w:r>
+      <w:r>
+        <w:rPr>
+          <w:bCs/>
+        </w:rPr>
+        <w:t>is only available for files already in the Case File Archive.</w:t>
+      </w:r>
+      <w:r>
+        <w:t xml:space="preserve"> This option </w:t>
+      </w:r>
+      <w:r>
+        <w:t xml:space="preserve">additionally </w:t>
+      </w:r>
+      <w:r>
+        <w:t>sends an eDiscovery Cover Sheet with the Defendant’s information</w:t>
+      </w:r>
+      <w:r>
+        <w:t xml:space="preserve"> </w:t>
+      </w:r>
+      <w:r>
+        <w:t>to the destination you selected</w:t>
+      </w:r>
+      <w:r>
+        <w:t>.</w:t>
+      </w:r>
+    </w:p>
+    <w:p>
+      <w:pPr>
+        <w:pStyle w:val="ListParagraph"/>
+        <w:numPr>
+          <w:ilvl w:val="1"/>
+          <w:numId w:val="1"/>
+        </w:numPr>
+      </w:pPr>
+      <w:r>
+        <w:rPr>
+          <w:rFonts w:ascii="Calibri" w:hAnsi="Calibri"/>
+          <w:b/>
+        </w:rPr>
+        <w:t>Print Placeholder Sheet</w:t>
+      </w:r>
+      <w:r>
+        <w:rPr>
+          <w:rFonts w:ascii="Calibri" w:hAnsi="Calibri"/>
+          <w:bCs/>
+        </w:rPr>
+        <w:t xml:space="preserve"> i</w:t>
+      </w:r>
+      <w:r>
+        <w:rPr>
+          <w:bCs/>
+        </w:rPr>
+        <w:t>s o</w:t>
+      </w:r>
+      <w:r>
+        <w:rPr>
+          <w:bCs/>
+        </w:rPr>
+        <w:t>nly available for files already in the Case File Archive. This option prints</w:t>
+      </w:r>
+      <w:r>
+        <w:rPr>
+          <w:rFonts w:ascii="Calibri" w:hAnsi="Calibri"/>
+        </w:rPr>
+        <w:t xml:space="preserve"> </w:t>
+      </w:r>
+      <w:r>
+        <w:rPr>
+          <w:rFonts w:ascii="Calibri" w:hAnsi="Calibri"/>
+        </w:rPr>
+        <w:t xml:space="preserve">a place holder for the </w:t>
+      </w:r>
+      <w:r>
+        <w:rPr>
+          <w:rFonts w:ascii="Calibri" w:hAnsi="Calibri"/>
+        </w:rPr>
+        <w:t xml:space="preserve">paper </w:t>
+      </w:r>
+      <w:r>
+        <w:rPr>
+          <w:rFonts w:ascii="Calibri" w:hAnsi="Calibri"/>
+        </w:rPr>
+        <w:t>case file on your default printer</w:t>
+      </w:r>
+      <w:r>
+        <w:rPr>
+          <w:rFonts w:ascii="Calibri" w:hAnsi="Calibri"/>
+        </w:rPr>
+        <w:t>, indicating that digital media is available.</w:t>
+      </w:r>
+    </w:p>
+    <w:p>
+      <w:pPr>
+        <w:pStyle w:val="ListParagraph"/>
+        <w:numPr>
+          <w:ilvl w:val="1"/>
+          <w:numId w:val="1"/>
+        </w:numPr>
+      </w:pPr>
+      <w:r>
+        <w:rPr>
+          <w:rFonts w:ascii="Calibri" w:hAnsi="Calibri"/>
+          <w:b/>
+        </w:rPr>
+        <w:t>Send Photograph Summary</w:t>
+      </w:r>
+      <w:r>
+        <w:rPr>
+          <w:rFonts w:ascii="Calibri" w:hAnsi="Calibri"/>
+          <w:bCs/>
+        </w:rPr>
+        <w:t xml:space="preserve"> is only available if </w:t>
+      </w:r>
+      <w:r>
+        <w:t>you are sending multiple image files. This</w:t>
+      </w:r>
+      <w:r>
+        <w:rPr>
+          <w:rFonts w:ascii="Calibri" w:hAnsi="Calibri"/>
+        </w:rPr>
+        <w:t xml:space="preserve"> </w:t>
+      </w:r>
+      <w:r>
+        <w:rPr>
+          <w:rFonts w:ascii="Calibri" w:hAnsi="Calibri"/>
+        </w:rPr>
+        <w:t xml:space="preserve">option </w:t>
+      </w:r>
+      <w:r>
+        <w:rPr>
+          <w:rFonts w:ascii="Calibri" w:hAnsi="Calibri"/>
+        </w:rPr>
+        <w:t xml:space="preserve">generates a pdf document </w:t>
+      </w:r>
+      <w:r>
+        <w:rPr>
+          <w:rFonts w:ascii="Calibri" w:hAnsi="Calibri"/>
+        </w:rPr>
+        <w:t>of</w:t>
+      </w:r>
+      <w:r>
+        <w:rPr>
+          <w:rFonts w:ascii="Calibri" w:hAnsi="Calibri"/>
+        </w:rPr>
+        <w:t xml:space="preserve"> the photographs </w:t>
+      </w:r>
+      <w:r>
+        <w:rPr>
+          <w:rFonts w:ascii="Calibri" w:hAnsi="Calibri"/>
+        </w:rPr>
+        <w:t xml:space="preserve">and sends it </w:t>
+      </w:r>
+      <w:r>
+        <w:rPr>
+          <w:rFonts w:ascii="Calibri" w:hAnsi="Calibri"/>
+        </w:rPr>
+        <w:t>to the destination you selected. The original photographs</w:t>
+      </w:r>
+      <w:r>
+        <w:rPr>
+          <w:rFonts w:ascii="Calibri" w:hAnsi="Calibri"/>
+        </w:rPr>
+        <w:t xml:space="preserve"> </w:t>
+      </w:r>
+      <w:r>
+        <w:rPr>
+          <w:rFonts w:ascii="Calibri" w:hAnsi="Calibri"/>
+        </w:rPr>
+        <w:t>will not be</w:t>
+      </w:r>
+      <w:r>
+        <w:rPr>
+          <w:rFonts w:ascii="Calibri" w:hAnsi="Calibri"/>
+        </w:rPr>
+        <w:t xml:space="preserve"> sent but will </w:t>
+      </w:r>
+      <w:r>
+        <w:rPr>
+          <w:rFonts w:ascii="Calibri" w:hAnsi="Calibri"/>
+        </w:rPr>
+        <w:t xml:space="preserve">instead </w:t>
+      </w:r>
+      <w:r>
+        <w:rPr>
+          <w:rFonts w:ascii="Calibri" w:hAnsi="Calibri"/>
+        </w:rPr>
+        <w:t xml:space="preserve">be uploaded to the </w:t>
+      </w:r>
+      <w:proofErr w:type="spellStart"/>
+      <w:r>
+        <w:rPr>
+          <w:rFonts w:ascii="Calibri" w:hAnsi="Calibri"/>
+        </w:rPr>
+        <w:t>CaseFile</w:t>
+      </w:r>
+      <w:proofErr w:type="spellEnd"/>
+      <w:r>
+        <w:rPr>
+          <w:rFonts w:ascii="Calibri" w:hAnsi="Calibri"/>
+        </w:rPr>
+        <w:t xml:space="preserve"> Archive along with the summary. This is useful for handling </w:t>
+      </w:r>
+      <w:r>
+        <w:rPr>
+          <w:rFonts w:ascii="Calibri" w:hAnsi="Calibri"/>
+        </w:rPr>
+        <w:t>many</w:t>
+      </w:r>
+      <w:r>
+        <w:rPr>
+          <w:rFonts w:ascii="Calibri" w:hAnsi="Calibri"/>
+        </w:rPr>
+        <w:t xml:space="preserve"> large photographs as the file size is greatly </w:t>
+      </w:r>
+      <w:r>
+        <w:rPr>
+          <w:rFonts w:ascii="Calibri" w:hAnsi="Calibri"/>
+        </w:rPr>
+        <w:t xml:space="preserve">reduced </w:t>
+      </w:r>
+      <w:r>
+        <w:rPr>
+          <w:rFonts w:ascii="Calibri" w:hAnsi="Calibri"/>
+        </w:rPr>
+        <w:t xml:space="preserve">and the </w:t>
+      </w:r>
+      <w:r>
+        <w:rPr>
+          <w:rFonts w:ascii="Calibri" w:hAnsi="Calibri"/>
+        </w:rPr>
+        <w:t>transfer</w:t>
+      </w:r>
+      <w:r>
+        <w:rPr>
+          <w:rFonts w:ascii="Calibri" w:hAnsi="Calibri"/>
+        </w:rPr>
+        <w:t xml:space="preserve"> will be </w:t>
+      </w:r>
+      <w:r>
+        <w:rPr>
+          <w:rFonts w:ascii="Calibri" w:hAnsi="Calibri"/>
+        </w:rPr>
+        <w:t xml:space="preserve">much </w:t>
+      </w:r>
+      <w:r>
+        <w:rPr>
+          <w:rFonts w:ascii="Calibri" w:hAnsi="Calibri"/>
+        </w:rPr>
+        <w:t>faster.</w:t>
       </w:r>
     </w:p>
     <w:p>
@@ -605,7 +990,25 @@
         </w:numPr>
       </w:pPr>
       <w:r>
-        <w:t>Depending on the destination you selected, a window will open that will allow you to do further processing and verification of the file.</w:t>
+        <w:t>A</w:t>
+      </w:r>
+      <w:r>
+        <w:t xml:space="preserve"> window will open for you to do </w:t>
+      </w:r>
+      <w:r>
+        <w:t>further</w:t>
+      </w:r>
+      <w:r>
+        <w:t xml:space="preserve"> processing</w:t>
+      </w:r>
+      <w:r>
+        <w:t xml:space="preserve"> d</w:t>
+      </w:r>
+      <w:r>
+        <w:t>epending on the destination you selected</w:t>
+      </w:r>
+      <w:r>
+        <w:t>:</w:t>
       </w:r>
     </w:p>
     <w:p>
@@ -617,58 +1020,76 @@
         </w:numPr>
       </w:pPr>
       <w:r>
-        <w:t>If you selected an</w:t>
+        <w:t>A</w:t>
+      </w:r>
+      <w:r>
+        <w:t xml:space="preserve">ppointed </w:t>
+      </w:r>
+      <w:r>
+        <w:t>attorneys</w:t>
+      </w:r>
+      <w:r>
+        <w:t xml:space="preserve">, including </w:t>
+      </w:r>
+      <w:r>
+        <w:rPr>
+          <w:b/>
+        </w:rPr>
+        <w:t>Primary Public Defender</w:t>
+      </w:r>
+      <w:r>
+        <w:t xml:space="preserve">, </w:t>
+      </w:r>
+      <w:r>
+        <w:rPr>
+          <w:b/>
+        </w:rPr>
+        <w:t>Alternate Public Defende</w:t>
+      </w:r>
+      <w:r>
+        <w:t xml:space="preserve">r, </w:t>
+      </w:r>
+      <w:r>
+        <w:rPr>
+          <w:b/>
+        </w:rPr>
+        <w:t>Office of Assigned Counsel</w:t>
+      </w:r>
+      <w:r>
+        <w:t xml:space="preserve">, or </w:t>
+      </w:r>
+      <w:r>
+        <w:rPr>
+          <w:b/>
+        </w:rPr>
+        <w:t>Multiple Conflicts Counsel</w:t>
       </w:r>
       <w:r>
         <w:t xml:space="preserve"> </w:t>
       </w:r>
       <w:r>
-        <w:t xml:space="preserve">appointed attorney, including </w:t>
-      </w:r>
-      <w:r>
-        <w:rPr>
-          <w:b/>
-        </w:rPr>
-        <w:t>Primary Public Defender</w:t>
-      </w:r>
-      <w:r>
-        <w:t xml:space="preserve">, </w:t>
-      </w:r>
-      <w:r>
-        <w:rPr>
-          <w:b/>
-        </w:rPr>
-        <w:t>Alternate Public Defende</w:t>
-      </w:r>
-      <w:r>
-        <w:t xml:space="preserve">r, </w:t>
-      </w:r>
-      <w:r>
-        <w:rPr>
-          <w:b/>
-        </w:rPr>
-        <w:t>Office of Assigned Counsel</w:t>
-      </w:r>
-      <w:r>
-        <w:t xml:space="preserve">, or </w:t>
-      </w:r>
-      <w:r>
-        <w:rPr>
-          <w:b/>
-        </w:rPr>
-        <w:t>Multiple Conflicts Counsel</w:t>
-      </w:r>
-      <w:r>
-        <w:t xml:space="preserve"> the </w:t>
+        <w:t xml:space="preserve">cause </w:t>
+      </w:r>
+      <w:r>
+        <w:t xml:space="preserve">the </w:t>
       </w:r>
       <w:r>
         <w:t>L:\CaseFile_Archive\_FOR_DISCLOSURE</w:t>
       </w:r>
       <w:r>
-        <w:t xml:space="preserve"> folder will open so that you can wait for a log file to appear, </w:t>
-      </w:r>
-      <w:r>
-        <w:t>then verify a successful</w:t>
+        <w:t xml:space="preserve"> folder </w:t>
+      </w:r>
+      <w:r>
+        <w:t>to</w:t>
+      </w:r>
+      <w:r>
+        <w:t xml:space="preserve"> open so that you can wait for a log file to appear</w:t>
+      </w:r>
+      <w:r>
+        <w:t xml:space="preserve"> and </w:t>
+      </w:r>
+      <w:r>
+        <w:t>verify a successful</w:t>
       </w:r>
       <w:r>
         <w:t xml:space="preserve"> upload.</w:t>
@@ -710,13 +1131,25 @@
         <w:rPr>
           <w:bCs/>
         </w:rPr>
-        <w:t>on is only available for files already in the Case File Archive. If you selected it,</w:t>
+        <w:t xml:space="preserve">on is only available for files already in the Case File Archive. </w:t>
+      </w:r>
+      <w:r>
+        <w:rPr>
+          <w:bCs/>
+        </w:rPr>
+        <w:t>This selection causes</w:t>
       </w:r>
       <w:r>
         <w:t xml:space="preserve"> </w:t>
       </w:r>
       <w:r>
-        <w:t>Outlook will open</w:t>
+        <w:t xml:space="preserve">Outlook </w:t>
+      </w:r>
+      <w:r>
+        <w:t>to</w:t>
+      </w:r>
+      <w:r>
+        <w:t xml:space="preserve"> open</w:t>
       </w:r>
       <w:r>
         <w:t xml:space="preserve"> a preformatted</w:t>
@@ -724,11 +1157,16 @@
       <w:r>
         <w:t xml:space="preserve"> </w:t>
       </w:r>
+      <w:proofErr w:type="gramStart"/>
       <w:r>
         <w:t>E</w:t>
       </w:r>
       <w:r>
-        <w:t xml:space="preserve">mail </w:t>
+        <w:t>mail</w:t>
+      </w:r>
+      <w:proofErr w:type="gramEnd"/>
+      <w:r>
+        <w:t xml:space="preserve"> </w:t>
       </w:r>
       <w:r>
         <w:t>with the new discovery as attachment</w:t>
@@ -755,181 +1193,39 @@
         </w:numPr>
       </w:pPr>
       <w:r>
-        <w:t xml:space="preserve">If you selected </w:t>
-      </w:r>
-      <w:r>
         <w:rPr>
           <w:rFonts w:ascii="Calibri" w:hAnsi="Calibri"/>
           <w:b/>
         </w:rPr>
-        <w:t>City Attorney CaseFile Archive</w:t>
-      </w:r>
-      <w:r>
-        <w:t>, the Case File Archive will open to the appropriate case so that you can wait for the file to appear in the appropriate folder, verifying the upload.</w:t>
-      </w:r>
-    </w:p>
-    <w:p>
-      <w:pPr>
-        <w:pStyle w:val="ListParagraph"/>
-        <w:numPr>
-          <w:ilvl w:val="0"/>
-          <w:numId w:val="1"/>
-        </w:numPr>
-      </w:pPr>
-      <w:r>
-        <w:t xml:space="preserve">Depending on </w:t>
-      </w:r>
-      <w:r>
-        <w:t>the</w:t>
-      </w:r>
-      <w:r>
-        <w:t xml:space="preserve"> Additional Options</w:t>
-      </w:r>
-      <w:r>
-        <w:t xml:space="preserve"> you selected, further actions will take place.</w:t>
-      </w:r>
-    </w:p>
-    <w:p>
-      <w:pPr>
-        <w:pStyle w:val="ListParagraph"/>
-        <w:numPr>
-          <w:ilvl w:val="1"/>
-          <w:numId w:val="1"/>
-        </w:numPr>
-      </w:pPr>
-      <w:r>
-        <w:t>If you selected a file already in the Case</w:t>
-      </w:r>
-      <w:r>
-        <w:t xml:space="preserve"> </w:t>
-      </w:r>
-      <w:r>
-        <w:t>File</w:t>
-      </w:r>
-      <w:r>
-        <w:t xml:space="preserve"> </w:t>
-      </w:r>
-      <w:r>
-        <w:t xml:space="preserve">Archive, and you selected </w:t>
-      </w:r>
+        <w:t xml:space="preserve">City Attorney </w:t>
+      </w:r>
+      <w:proofErr w:type="spellStart"/>
       <w:r>
         <w:rPr>
           <w:rFonts w:ascii="Calibri" w:hAnsi="Calibri"/>
           <w:b/>
         </w:rPr>
-        <w:t>Print Placeholder Sheet</w:t>
-      </w:r>
-      <w:r>
-        <w:rPr>
-          <w:rFonts w:ascii="Calibri" w:hAnsi="Calibri"/>
-        </w:rPr>
-        <w:t xml:space="preserve">, </w:t>
-      </w:r>
-      <w:r>
-        <w:rPr>
-          <w:rFonts w:ascii="Calibri" w:hAnsi="Calibri"/>
-        </w:rPr>
-        <w:t>a place holder for the case file will print on your default printer.</w:t>
-      </w:r>
-      <w:r>
-        <w:rPr>
-          <w:rFonts w:ascii="Calibri" w:hAnsi="Calibri"/>
-        </w:rPr>
-        <w:t xml:space="preserve"> This can be placed in the case file folder to indicate that there is other media available for the case. </w:t>
-      </w:r>
-    </w:p>
-    <w:p>
-      <w:pPr>
-        <w:pStyle w:val="ListParagraph"/>
-        <w:numPr>
-          <w:ilvl w:val="1"/>
-          <w:numId w:val="1"/>
-        </w:numPr>
-      </w:pPr>
-      <w:r>
-        <w:t xml:space="preserve">If you selected </w:t>
-      </w:r>
-      <w:r>
-        <w:t xml:space="preserve">multiple image files, and you selected </w:t>
-      </w:r>
+        <w:t>CaseFile</w:t>
+      </w:r>
+      <w:proofErr w:type="spellEnd"/>
       <w:r>
         <w:rPr>
           <w:rFonts w:ascii="Calibri" w:hAnsi="Calibri"/>
           <w:b/>
         </w:rPr>
-        <w:t>Send Photograph Summary</w:t>
-      </w:r>
-      <w:r>
-        <w:rPr>
-          <w:rFonts w:ascii="Calibri" w:hAnsi="Calibri"/>
-        </w:rPr>
-        <w:t xml:space="preserve">, </w:t>
-      </w:r>
-      <w:r>
-        <w:rPr>
-          <w:rFonts w:ascii="Calibri" w:hAnsi="Calibri"/>
-        </w:rPr>
-        <w:t>a</w:t>
-      </w:r>
-      <w:r>
-        <w:rPr>
-          <w:rFonts w:ascii="Calibri" w:hAnsi="Calibri"/>
-        </w:rPr>
-        <w:t xml:space="preserve"> pdf document summarizing the photographs will be generated and sent</w:t>
-      </w:r>
-      <w:r>
-        <w:rPr>
-          <w:rFonts w:ascii="Calibri" w:hAnsi="Calibri"/>
-        </w:rPr>
-        <w:t xml:space="preserve"> to the destination you selected</w:t>
-      </w:r>
-      <w:r>
-        <w:rPr>
-          <w:rFonts w:ascii="Calibri" w:hAnsi="Calibri"/>
-        </w:rPr>
-        <w:t>.</w:t>
-      </w:r>
-      <w:r>
-        <w:rPr>
-          <w:rFonts w:ascii="Calibri" w:hAnsi="Calibri"/>
-        </w:rPr>
-        <w:t xml:space="preserve"> The original photographs</w:t>
-      </w:r>
-      <w:r>
-        <w:rPr>
-          <w:rFonts w:ascii="Calibri" w:hAnsi="Calibri"/>
-        </w:rPr>
-        <w:t xml:space="preserve"> </w:t>
-      </w:r>
-      <w:r>
-        <w:rPr>
-          <w:rFonts w:ascii="Calibri" w:hAnsi="Calibri"/>
-        </w:rPr>
-        <w:t>will be not be sent</w:t>
-      </w:r>
-      <w:r>
-        <w:rPr>
-          <w:rFonts w:ascii="Calibri" w:hAnsi="Calibri"/>
-        </w:rPr>
-        <w:t>, but will be</w:t>
-      </w:r>
-      <w:r>
-        <w:rPr>
-          <w:rFonts w:ascii="Calibri" w:hAnsi="Calibri"/>
-        </w:rPr>
-        <w:t xml:space="preserve"> uploaded to the CaseFile Archive</w:t>
-      </w:r>
-      <w:r>
-        <w:rPr>
-          <w:rFonts w:ascii="Calibri" w:hAnsi="Calibri"/>
-        </w:rPr>
-        <w:t xml:space="preserve"> along with the summary</w:t>
-      </w:r>
-      <w:r>
-        <w:rPr>
-          <w:rFonts w:ascii="Calibri" w:hAnsi="Calibri"/>
-        </w:rPr>
-        <w:t>. This is useful to send numerous or large photographs, as the file size is greatly reduced and will be uploaded much faster.</w:t>
+        <w:t xml:space="preserve"> Archive</w:t>
+      </w:r>
+      <w:r>
+        <w:t xml:space="preserve"> opens an explorer window to the case number that you indicated </w:t>
+      </w:r>
+      <w:r>
+        <w:t xml:space="preserve">so that you can wait for the file to appear </w:t>
+      </w:r>
+      <w:r>
+        <w:t xml:space="preserve">and </w:t>
+      </w:r>
+      <w:r>
+        <w:t>verify the upload.</w:t>
       </w:r>
     </w:p>
     <w:p>
@@ -1014,7 +1310,6 @@
         <w:calendar w:val="gregorian"/>
       </w:date>
     </w:sdtPr>
-    <w:sdtEndPr/>
     <w:sdtContent>
       <w:p>
         <w:pPr>
@@ -1944,6 +2239,7 @@
     <w:rsid w:val="00712C42"/>
     <w:rsid w:val="00730709"/>
     <w:rsid w:val="007B158E"/>
+    <w:rsid w:val="00DB6093"/>
   </w:rsids>
   <m:mathPr>
     <m:mathFont m:val="Cambria Math"/>

</xml_diff>